<commit_message>
doc. high level doc version4
</commit_message>
<xml_diff>
--- a/Document/Design Document/High-Level Document.docx
+++ b/Document/Design Document/High-Level Document.docx
@@ -1,6 +1,6 @@
 
 <file path=word/document.xml><?xml version="1.0" encoding="utf-8"?>
-<w:document xmlns:wpc="http://schemas.microsoft.com/office/word/2010/wordprocessingCanvas" xmlns:cx="http://schemas.microsoft.com/office/drawing/2014/chartex" xmlns:cx1="http://schemas.microsoft.com/office/drawing/2015/9/8/chartex" xmlns:cx2="http://schemas.microsoft.com/office/drawing/2015/10/21/chartex" xmlns:cx3="http://schemas.microsoft.com/office/drawing/2016/5/9/chartex" xmlns:cx4="http://schemas.microsoft.com/office/drawing/2016/5/10/chartex" xmlns:cx5="http://schemas.microsoft.com/office/drawing/2016/5/11/chartex" xmlns:cx6="http://schemas.microsoft.com/office/drawing/2016/5/12/chartex" xmlns:cx7="http://schemas.microsoft.com/office/drawing/2016/5/13/chartex" xmlns:cx8="http://schemas.microsoft.com/office/drawing/2016/5/14/chartex" xmlns:mc="http://schemas.openxmlformats.org/markup-compatibility/2006" xmlns:aink="http://schemas.microsoft.com/office/drawing/2016/ink" xmlns:am3d="http://schemas.microsoft.com/office/drawing/2017/model3d" xmlns:o="urn:schemas-microsoft-com:office:office" xmlns:oel="http://schemas.microsoft.com/office/2019/extlst" xmlns:r="http://schemas.openxmlformats.org/officeDocument/2006/relationships" xmlns:m="http://schemas.openxmlformats.org/officeDocument/2006/math" xmlns:v="urn:schemas-microsoft-com:vml" xmlns:wp14="http://schemas.microsoft.com/office/word/2010/wordprocessingDrawing" xmlns:wp="http://schemas.openxmlformats.org/drawingml/2006/wordprocessingDrawing" xmlns:w10="urn:schemas-microsoft-com:office:word" xmlns:w="http://schemas.openxmlformats.org/wordprocessingml/2006/main" xmlns:w14="http://schemas.microsoft.com/office/word/2010/wordml" xmlns:w15="http://schemas.microsoft.com/office/word/2012/wordml" xmlns:w16cex="http://schemas.microsoft.com/office/word/2018/wordml/cex" xmlns:w16cid="http://schemas.microsoft.com/office/word/2016/wordml/cid" xmlns:w16="http://schemas.microsoft.com/office/word/2018/wordml" xmlns:w16sdtdh="http://schemas.microsoft.com/office/word/2020/wordml/sdtdatahash" xmlns:w16se="http://schemas.microsoft.com/office/word/2015/wordml/symex" xmlns:wpg="http://schemas.microsoft.com/office/word/2010/wordprocessingGroup" xmlns:wpi="http://schemas.microsoft.com/office/word/2010/wordprocessingInk" xmlns:wne="http://schemas.microsoft.com/office/word/2006/wordml" xmlns:wps="http://schemas.microsoft.com/office/word/2010/wordprocessingShape" mc:Ignorable="w14 w15 w16se w16cid w16 w16cex w16sdtdh wp14">
+<w:document xmlns:wpc="http://schemas.microsoft.com/office/word/2010/wordprocessingCanvas" xmlns:mc="http://schemas.openxmlformats.org/markup-compatibility/2006" xmlns:o="urn:schemas-microsoft-com:office:office" xmlns:r="http://schemas.openxmlformats.org/officeDocument/2006/relationships" xmlns:m="http://schemas.openxmlformats.org/officeDocument/2006/math" xmlns:v="urn:schemas-microsoft-com:vml" xmlns:wp14="http://schemas.microsoft.com/office/word/2010/wordprocessingDrawing" xmlns:wp="http://schemas.openxmlformats.org/drawingml/2006/wordprocessingDrawing" xmlns:w="http://schemas.openxmlformats.org/wordprocessingml/2006/main" xmlns:w14="http://schemas.microsoft.com/office/word/2010/wordml" xmlns:w10="urn:schemas-microsoft-com:office:word" xmlns:w15="http://schemas.microsoft.com/office/word/2012/wordml" xmlns:wpg="http://schemas.microsoft.com/office/word/2010/wordprocessingGroup" xmlns:wpi="http://schemas.microsoft.com/office/word/2010/wordprocessingInk" xmlns:wne="http://schemas.microsoft.com/office/word/2006/wordml" xmlns:wps="http://schemas.microsoft.com/office/word/2010/wordprocessingShape" xmlns:wpsCustomData="http://www.wps.cn/officeDocument/2013/wpsCustomData" mc:Ignorable="w14 w15 wp14">
   <w:body>
     <w:p>
       <w:pPr>
@@ -15,7 +15,7 @@
       </w:pPr>
       <w:r>
         <w:rPr>
-          <w:rFonts w:ascii="Arial" w:hAnsi="Arial" w:cs="Arial" w:hint="eastAsia"/>
+          <w:rFonts w:hint="eastAsia" w:ascii="Arial" w:hAnsi="Arial" w:cs="Arial"/>
           <w:b/>
           <w:bCs/>
           <w:sz w:val="36"/>
@@ -78,7 +78,7 @@
       </w:r>
       <w:r>
         <w:rPr>
-          <w:rFonts w:ascii="Arial" w:hAnsi="Arial" w:cs="Arial" w:hint="eastAsia"/>
+          <w:rFonts w:hint="eastAsia" w:ascii="Arial" w:hAnsi="Arial" w:cs="Arial"/>
           <w:b/>
           <w:bCs/>
           <w:sz w:val="24"/>
@@ -114,7 +114,7 @@
       </w:r>
       <w:r>
         <w:rPr>
-          <w:rFonts w:ascii="Arial" w:eastAsia="宋体" w:hAnsi="Arial" w:cs="Arial"/>
+          <w:rFonts w:ascii="Arial" w:hAnsi="Arial" w:eastAsia="宋体" w:cs="Arial"/>
           <w:color w:val="000000"/>
           <w:kern w:val="0"/>
           <w:sz w:val="24"/>
@@ -152,7 +152,7 @@
       </w:r>
       <w:r>
         <w:rPr>
-          <w:rFonts w:ascii="Arial" w:hAnsi="Arial" w:cs="Arial" w:hint="eastAsia"/>
+          <w:rFonts w:hint="eastAsia" w:ascii="Arial" w:hAnsi="Arial" w:cs="Arial"/>
           <w:b/>
           <w:bCs/>
           <w:sz w:val="24"/>
@@ -172,11 +172,28 @@
       </w:r>
       <w:r>
         <w:rPr>
-          <w:rFonts w:ascii="Arial" w:hAnsi="Arial" w:cs="Arial" w:hint="eastAsia"/>
-          <w:sz w:val="24"/>
-          <w:szCs w:val="32"/>
-        </w:rPr>
-        <w:t xml:space="preserve"> the World conquest is a strategy board game, players strive for global domination by capturing domain and establishing foreign policy.   </w:t>
+          <w:rFonts w:hint="eastAsia" w:ascii="Arial" w:hAnsi="Arial" w:cs="Arial"/>
+          <w:sz w:val="24"/>
+          <w:szCs w:val="32"/>
+        </w:rPr>
+        <w:t xml:space="preserve"> </w:t>
+      </w:r>
+      <w:r>
+        <w:rPr>
+          <w:rFonts w:hint="eastAsia" w:ascii="Arial" w:hAnsi="Arial" w:cs="Arial"/>
+          <w:sz w:val="24"/>
+          <w:szCs w:val="32"/>
+          <w:lang w:val="en-US" w:eastAsia="zh-CN"/>
+        </w:rPr>
+        <w:t>T</w:t>
+      </w:r>
+      <w:r>
+        <w:rPr>
+          <w:rFonts w:hint="eastAsia" w:ascii="Arial" w:hAnsi="Arial" w:cs="Arial"/>
+          <w:sz w:val="24"/>
+          <w:szCs w:val="32"/>
+        </w:rPr>
+        <w:t xml:space="preserve">he World conquest is a strategy board game, players strive for global domination by capturing domain and establishing foreign policy.   </w:t>
       </w:r>
     </w:p>
     <w:p>
@@ -208,7 +225,7 @@
       </w:r>
       <w:r>
         <w:rPr>
-          <w:rFonts w:ascii="Arial" w:hAnsi="Arial" w:cs="Arial" w:hint="eastAsia"/>
+          <w:rFonts w:hint="eastAsia" w:ascii="Arial" w:hAnsi="Arial" w:cs="Arial"/>
           <w:b/>
           <w:bCs/>
           <w:sz w:val="24"/>
@@ -266,7 +283,7 @@
       </w:r>
       <w:r>
         <w:rPr>
-          <w:rFonts w:ascii="Arial" w:hAnsi="Arial" w:cs="Arial" w:hint="eastAsia"/>
+          <w:rFonts w:hint="eastAsia" w:ascii="Arial" w:hAnsi="Arial" w:cs="Arial"/>
           <w:b/>
           <w:bCs/>
           <w:sz w:val="24"/>
@@ -302,7 +319,7 @@
       </w:r>
       <w:r>
         <w:rPr>
-          <w:rFonts w:ascii="Arial" w:hAnsi="Arial" w:cs="Arial" w:hint="eastAsia"/>
+          <w:rFonts w:hint="eastAsia" w:ascii="Arial" w:hAnsi="Arial" w:cs="Arial"/>
           <w:sz w:val="24"/>
         </w:rPr>
         <w:t>1.4.1</w:t>
@@ -312,8 +329,24 @@
           <w:rFonts w:ascii="Arial" w:hAnsi="Arial" w:cs="Arial"/>
           <w:sz w:val="24"/>
         </w:rPr>
-        <w:t xml:space="preserve"> configuration requirements: common operating systems can be supported, like Windows,</w:t>
-      </w:r>
+        <w:t xml:space="preserve"> configuration requirements: common operating systems can be supported, like Windows, macOS. Besides, the board games mainly rely on relatively simple graphical interface and fundamental user interaction.</w:t>
+      </w:r>
+    </w:p>
+    <w:p>
+      <w:pPr>
+        <w:rPr>
+          <w:rFonts w:ascii="Arial" w:hAnsi="Arial" w:cs="Arial"/>
+          <w:sz w:val="24"/>
+        </w:rPr>
+      </w:pPr>
+    </w:p>
+    <w:p>
+      <w:pPr>
+        <w:rPr>
+          <w:rFonts w:ascii="Arial" w:hAnsi="Arial" w:cs="Arial"/>
+          <w:sz w:val="24"/>
+        </w:rPr>
+      </w:pPr>
       <w:r>
         <w:rPr>
           <w:rFonts w:ascii="Arial" w:hAnsi="Arial" w:cs="Arial"/>
@@ -323,10 +356,17 @@
       </w:r>
       <w:r>
         <w:rPr>
-          <w:rFonts w:ascii="Arial" w:hAnsi="Arial" w:cs="Arial"/>
-          <w:sz w:val="24"/>
-        </w:rPr>
-        <w:t>macOS. Besides, the board games mainly rely on relatively simple graphical interface and fundamental user interaction.</w:t>
+          <w:rFonts w:hint="eastAsia" w:ascii="Arial" w:hAnsi="Arial" w:cs="Arial"/>
+          <w:sz w:val="24"/>
+        </w:rPr>
+        <w:t>1.4.2</w:t>
+      </w:r>
+      <w:r>
+        <w:rPr>
+          <w:rFonts w:ascii="Arial" w:hAnsi="Arial" w:cs="Arial"/>
+          <w:sz w:val="24"/>
+        </w:rPr>
+        <w:t xml:space="preserve"> interaction: this platform offers real-time translation services to facilitate the communication among individuals from diverse countries, thereby promoting the efficient within the game experience. </w:t>
       </w:r>
     </w:p>
     <w:p>
@@ -353,44 +393,7 @@
       </w:r>
       <w:r>
         <w:rPr>
-          <w:rFonts w:ascii="Arial" w:hAnsi="Arial" w:cs="Arial" w:hint="eastAsia"/>
-          <w:sz w:val="24"/>
-        </w:rPr>
-        <w:t>1.4.2</w:t>
-      </w:r>
-      <w:r>
-        <w:rPr>
-          <w:rFonts w:ascii="Arial" w:hAnsi="Arial" w:cs="Arial"/>
-          <w:sz w:val="24"/>
-        </w:rPr>
-        <w:t xml:space="preserve"> interaction: this platform offers real-time translation services to facilitate the communication among individuals from diverse countries, thereby promoting the efficient within the game experience. </w:t>
-      </w:r>
-    </w:p>
-    <w:p>
-      <w:pPr>
-        <w:rPr>
-          <w:rFonts w:ascii="Arial" w:hAnsi="Arial" w:cs="Arial"/>
-          <w:sz w:val="24"/>
-        </w:rPr>
-      </w:pPr>
-    </w:p>
-    <w:p>
-      <w:pPr>
-        <w:rPr>
-          <w:rFonts w:ascii="Arial" w:hAnsi="Arial" w:cs="Arial"/>
-          <w:sz w:val="24"/>
-        </w:rPr>
-      </w:pPr>
-      <w:r>
-        <w:rPr>
-          <w:rFonts w:ascii="Arial" w:hAnsi="Arial" w:cs="Arial"/>
-          <w:sz w:val="24"/>
-        </w:rPr>
-        <w:t xml:space="preserve"> </w:t>
-      </w:r>
-      <w:r>
-        <w:rPr>
-          <w:rFonts w:ascii="Arial" w:hAnsi="Arial" w:cs="Arial" w:hint="eastAsia"/>
+          <w:rFonts w:hint="eastAsia" w:ascii="Arial" w:hAnsi="Arial" w:cs="Arial"/>
           <w:sz w:val="24"/>
         </w:rPr>
         <w:t>1.4.3</w:t>
@@ -404,7 +407,7 @@
       </w:r>
       <w:r>
         <w:rPr>
-          <w:rFonts w:ascii="Arial" w:hAnsi="Arial" w:cs="Arial" w:hint="eastAsia"/>
+          <w:rFonts w:hint="eastAsia" w:ascii="Arial" w:hAnsi="Arial" w:cs="Arial"/>
           <w:sz w:val="24"/>
         </w:rPr>
         <w:t xml:space="preserve">ad the initial data: in the game, </w:t>
@@ -412,7 +415,7 @@
       <w:bookmarkStart w:id="0" w:name="OLE_LINK6"/>
       <w:r>
         <w:rPr>
-          <w:rFonts w:ascii="Arial" w:hAnsi="Arial" w:cs="Arial" w:hint="eastAsia"/>
+          <w:rFonts w:hint="eastAsia" w:ascii="Arial" w:hAnsi="Arial" w:cs="Arial"/>
           <w:sz w:val="24"/>
         </w:rPr>
         <w:t>there is a variety of cards and chess pieces that require management, which can be directly downloaded from the external files when the game is launched. It means that the game has a remarkable customization.</w:t>
@@ -450,7 +453,7 @@
       </w:r>
       <w:r>
         <w:rPr>
-          <w:rFonts w:ascii="Arial" w:hAnsi="Arial" w:cs="Arial" w:hint="eastAsia"/>
+          <w:rFonts w:hint="eastAsia" w:ascii="Arial" w:hAnsi="Arial" w:cs="Arial"/>
           <w:b/>
           <w:bCs/>
           <w:sz w:val="24"/>
@@ -502,7 +505,7 @@
       </w:r>
       <w:r>
         <w:rPr>
-          <w:rFonts w:ascii="Arial" w:hAnsi="Arial" w:cs="Arial" w:hint="eastAsia"/>
+          <w:rFonts w:hint="eastAsia" w:ascii="Arial" w:hAnsi="Arial" w:cs="Arial"/>
           <w:b/>
           <w:bCs/>
           <w:sz w:val="24"/>
@@ -522,7 +525,7 @@
       </w:r>
       <w:r>
         <w:rPr>
-          <w:rFonts w:ascii="Arial" w:hAnsi="Arial" w:cs="Arial" w:hint="eastAsia"/>
+          <w:rFonts w:hint="eastAsia" w:ascii="Arial" w:hAnsi="Arial" w:cs="Arial"/>
           <w:b/>
           <w:bCs/>
           <w:sz w:val="24"/>
@@ -545,7 +548,7 @@
       </w:pPr>
       <w:r>
         <w:rPr>
-          <w:rFonts w:ascii="Arial" w:hAnsi="Arial" w:cs="Arial" w:hint="eastAsia"/>
+          <w:rFonts w:hint="eastAsia" w:ascii="Arial" w:hAnsi="Arial" w:cs="Arial"/>
           <w:sz w:val="24"/>
           <w:szCs w:val="32"/>
         </w:rPr>
@@ -577,7 +580,7 @@
       </w:pPr>
       <w:r>
         <w:rPr>
-          <w:rFonts w:ascii="Arial" w:hAnsi="Arial" w:cs="Arial" w:hint="eastAsia"/>
+          <w:rFonts w:hint="eastAsia" w:ascii="Arial" w:hAnsi="Arial" w:cs="Arial"/>
           <w:sz w:val="24"/>
           <w:szCs w:val="32"/>
         </w:rPr>
@@ -607,7 +610,7 @@
       </w:pPr>
       <w:r>
         <w:rPr>
-          <w:rFonts w:ascii="Arial" w:hAnsi="Arial" w:cs="Arial" w:hint="eastAsia"/>
+          <w:rFonts w:hint="eastAsia" w:ascii="Arial" w:hAnsi="Arial" w:cs="Arial"/>
           <w:b/>
           <w:bCs/>
           <w:sz w:val="32"/>
@@ -635,7 +638,7 @@
       </w:pPr>
       <w:r>
         <w:rPr>
-          <w:rFonts w:ascii="Arial" w:hAnsi="Arial" w:cs="Arial" w:hint="eastAsia"/>
+          <w:rFonts w:hint="eastAsia" w:ascii="Arial" w:hAnsi="Arial" w:cs="Arial"/>
           <w:b/>
           <w:bCs/>
           <w:sz w:val="24"/>
@@ -653,7 +656,7 @@
       </w:r>
       <w:r>
         <w:rPr>
-          <w:rFonts w:ascii="Arial" w:hAnsi="Arial" w:cs="Arial" w:hint="eastAsia"/>
+          <w:rFonts w:hint="eastAsia" w:ascii="Arial" w:hAnsi="Arial" w:cs="Arial"/>
           <w:b/>
           <w:bCs/>
           <w:sz w:val="24"/>
@@ -671,7 +674,7 @@
       </w:r>
       <w:r>
         <w:rPr>
-          <w:rFonts w:ascii="Arial" w:hAnsi="Arial" w:cs="Arial" w:hint="eastAsia"/>
+          <w:rFonts w:hint="eastAsia" w:ascii="Arial" w:hAnsi="Arial" w:cs="Arial"/>
           <w:sz w:val="24"/>
         </w:rPr>
         <w:t xml:space="preserve"> unity</w:t>
@@ -696,7 +699,7 @@
       </w:pPr>
       <w:r>
         <w:rPr>
-          <w:rFonts w:ascii="Arial" w:hAnsi="Arial" w:cs="Arial" w:hint="eastAsia"/>
+          <w:rFonts w:hint="eastAsia" w:ascii="Arial" w:hAnsi="Arial" w:cs="Arial"/>
           <w:b/>
           <w:bCs/>
           <w:sz w:val="24"/>
@@ -717,22 +720,22 @@
           <w:rFonts w:ascii="Arial" w:hAnsi="Arial" w:cs="Arial"/>
           <w:b/>
           <w:bCs/>
-          <w:color w:val="578D31" w:themeColor="accent4" w:themeShade="BF"/>
+          <w:color w:val="588E31" w:themeColor="accent4" w:themeShade="BF"/>
           <w:sz w:val="24"/>
         </w:rPr>
         <w:t>:</w:t>
       </w:r>
       <w:r>
         <w:rPr>
-          <w:rFonts w:ascii="Arial" w:hAnsi="Arial" w:cs="Arial" w:hint="eastAsia"/>
-          <w:color w:val="578D31" w:themeColor="accent4" w:themeShade="BF"/>
+          <w:rFonts w:hint="eastAsia" w:ascii="Arial" w:hAnsi="Arial" w:cs="Arial"/>
+          <w:color w:val="588E31" w:themeColor="accent4" w:themeShade="BF"/>
           <w:sz w:val="24"/>
         </w:rPr>
         <w:t xml:space="preserve"> </w:t>
       </w:r>
       <w:r>
         <w:rPr>
-          <w:rFonts w:ascii="Arial" w:hAnsi="Arial" w:cs="Arial" w:hint="eastAsia"/>
+          <w:rFonts w:hint="eastAsia" w:ascii="Arial" w:hAnsi="Arial" w:cs="Arial"/>
           <w:sz w:val="24"/>
         </w:rPr>
         <w:t>C#</w:t>
@@ -761,7 +764,7 @@
       </w:pPr>
       <w:r>
         <w:rPr>
-          <w:rFonts w:ascii="Arial" w:hAnsi="Arial" w:cs="Arial" w:hint="eastAsia"/>
+          <w:rFonts w:hint="eastAsia" w:ascii="Arial" w:hAnsi="Arial" w:cs="Arial"/>
           <w:b/>
           <w:bCs/>
           <w:sz w:val="32"/>
@@ -790,7 +793,7 @@
       </w:pPr>
       <w:r>
         <w:rPr>
-          <w:rFonts w:ascii="Arial" w:hAnsi="Arial" w:cs="Arial" w:hint="eastAsia"/>
+          <w:rFonts w:hint="eastAsia" w:ascii="Arial" w:hAnsi="Arial" w:cs="Arial"/>
           <w:b/>
           <w:bCs/>
           <w:sz w:val="24"/>
@@ -800,44 +803,35 @@
       </w:r>
       <w:r>
         <w:rPr>
-          <w:rFonts w:ascii="Arial" w:hAnsi="Arial" w:cs="Arial" w:hint="eastAsia"/>
-          <w:sz w:val="24"/>
-          <w:szCs w:val="32"/>
-        </w:rPr>
-        <w:t xml:space="preserve">is a strategic map, displaying different areas and the outlines </w:t>
-      </w:r>
-      <w:r>
-        <w:rPr>
-          <w:rFonts w:ascii="Arial" w:hAnsi="Arial" w:cs="Arial" w:hint="eastAsia"/>
-          <w:sz w:val="24"/>
-          <w:szCs w:val="32"/>
-        </w:rPr>
-        <w:lastRenderedPageBreak/>
-        <w:t>of lands and seas. Typically, regions are easily distinguishable due to the clarity of their boundaries and the use of brightness colors.</w:t>
-      </w:r>
-    </w:p>
-    <w:p>
-      <w:pPr>
-        <w:rPr>
-          <w:rFonts w:ascii="Arial" w:hAnsi="Arial" w:cs="Arial"/>
-          <w:sz w:val="24"/>
-          <w:szCs w:val="32"/>
-        </w:rPr>
-      </w:pPr>
-    </w:p>
-    <w:p>
-      <w:pPr>
-        <w:rPr>
-          <w:rFonts w:ascii="Arial" w:hAnsi="Arial" w:cs="Arial"/>
-          <w:b/>
-          <w:bCs/>
-          <w:sz w:val="24"/>
-          <w:szCs w:val="32"/>
-        </w:rPr>
-      </w:pPr>
-      <w:r>
-        <w:rPr>
-          <w:rFonts w:ascii="Arial" w:hAnsi="Arial" w:cs="Arial" w:hint="eastAsia"/>
+          <w:rFonts w:hint="eastAsia" w:ascii="Arial" w:hAnsi="Arial" w:cs="Arial"/>
+          <w:sz w:val="24"/>
+          <w:szCs w:val="32"/>
+        </w:rPr>
+        <w:t>is a strategic map, displaying different areas and the outlines of lands and seas. Typically, regions are easily distinguishable due to the clarity of their boundaries and the use of brightness colors.</w:t>
+      </w:r>
+    </w:p>
+    <w:p>
+      <w:pPr>
+        <w:rPr>
+          <w:rFonts w:ascii="Arial" w:hAnsi="Arial" w:cs="Arial"/>
+          <w:sz w:val="24"/>
+          <w:szCs w:val="32"/>
+        </w:rPr>
+      </w:pPr>
+    </w:p>
+    <w:p>
+      <w:pPr>
+        <w:rPr>
+          <w:rFonts w:ascii="Arial" w:hAnsi="Arial" w:cs="Arial"/>
+          <w:b/>
+          <w:bCs/>
+          <w:sz w:val="24"/>
+          <w:szCs w:val="32"/>
+        </w:rPr>
+      </w:pPr>
+      <w:r>
+        <w:rPr>
+          <w:rFonts w:hint="eastAsia" w:ascii="Arial" w:hAnsi="Arial" w:cs="Arial"/>
           <w:b/>
           <w:bCs/>
           <w:sz w:val="24"/>
@@ -857,7 +851,7 @@
       </w:r>
       <w:r>
         <w:rPr>
-          <w:rFonts w:ascii="Arial" w:hAnsi="Arial" w:cs="Arial" w:hint="eastAsia"/>
+          <w:rFonts w:hint="eastAsia" w:ascii="Arial" w:hAnsi="Arial" w:cs="Arial"/>
           <w:b/>
           <w:bCs/>
           <w:sz w:val="24"/>
@@ -878,16 +872,16 @@
     </w:p>
     <w:p>
       <w:pPr>
-        <w:ind w:firstLineChars="100" w:firstLine="240"/>
-        <w:rPr>
-          <w:rFonts w:ascii="Arial" w:hAnsi="Arial" w:cs="Arial"/>
-          <w:sz w:val="24"/>
-          <w:szCs w:val="32"/>
-        </w:rPr>
-      </w:pPr>
-      <w:r>
-        <w:rPr>
-          <w:rFonts w:ascii="Arial" w:hAnsi="Arial" w:cs="Arial" w:hint="eastAsia"/>
+        <w:ind w:firstLine="240" w:firstLineChars="100"/>
+        <w:rPr>
+          <w:rFonts w:ascii="Arial" w:hAnsi="Arial" w:cs="Arial"/>
+          <w:sz w:val="24"/>
+          <w:szCs w:val="32"/>
+        </w:rPr>
+      </w:pPr>
+      <w:r>
+        <w:rPr>
+          <w:rFonts w:hint="eastAsia" w:ascii="Arial" w:hAnsi="Arial" w:cs="Arial"/>
           <w:sz w:val="24"/>
           <w:szCs w:val="32"/>
         </w:rPr>
@@ -903,7 +897,7 @@
       </w:r>
       <w:r>
         <w:rPr>
-          <w:rFonts w:ascii="Arial" w:hAnsi="Arial" w:cs="Arial" w:hint="eastAsia"/>
+          <w:rFonts w:hint="eastAsia" w:ascii="Arial" w:hAnsi="Arial" w:cs="Arial"/>
           <w:sz w:val="24"/>
           <w:szCs w:val="32"/>
         </w:rPr>
@@ -919,7 +913,7 @@
       </w:r>
       <w:r>
         <w:rPr>
-          <w:rFonts w:ascii="Arial" w:hAnsi="Arial" w:cs="Arial" w:hint="eastAsia"/>
+          <w:rFonts w:hint="eastAsia" w:ascii="Arial" w:hAnsi="Arial" w:cs="Arial"/>
           <w:sz w:val="24"/>
           <w:szCs w:val="32"/>
         </w:rPr>
@@ -927,7 +921,7 @@
       </w:r>
       <w:r>
         <w:rPr>
-          <w:rFonts w:ascii="Arial" w:hAnsi="Arial" w:cs="Arial" w:hint="eastAsia"/>
+          <w:rFonts w:hint="eastAsia" w:ascii="Arial" w:hAnsi="Arial" w:cs="Arial"/>
           <w:sz w:val="24"/>
         </w:rPr>
         <w:t>load the game map, ensuring that there are 6 continents that the user can choose, including the classical map, Eurasia and some fantasy maps set according to the plot. And each continents have several countries.</w:t>
@@ -935,16 +929,16 @@
     </w:p>
     <w:p>
       <w:pPr>
-        <w:ind w:firstLineChars="100" w:firstLine="240"/>
-        <w:rPr>
-          <w:rFonts w:ascii="Arial" w:hAnsi="Arial" w:cs="Arial"/>
-          <w:sz w:val="24"/>
-          <w:szCs w:val="32"/>
-        </w:rPr>
-      </w:pPr>
-      <w:r>
-        <w:rPr>
-          <w:rFonts w:ascii="Arial" w:hAnsi="Arial" w:cs="Arial" w:hint="eastAsia"/>
+        <w:ind w:firstLine="240" w:firstLineChars="100"/>
+        <w:rPr>
+          <w:rFonts w:ascii="Arial" w:hAnsi="Arial" w:cs="Arial"/>
+          <w:sz w:val="24"/>
+          <w:szCs w:val="32"/>
+        </w:rPr>
+      </w:pPr>
+      <w:r>
+        <w:rPr>
+          <w:rFonts w:hint="eastAsia" w:ascii="Arial" w:hAnsi="Arial" w:cs="Arial"/>
           <w:sz w:val="24"/>
           <w:szCs w:val="32"/>
         </w:rPr>
@@ -953,15 +947,15 @@
     </w:p>
     <w:p>
       <w:pPr>
-        <w:ind w:firstLineChars="100" w:firstLine="240"/>
-        <w:rPr>
-          <w:rFonts w:ascii="Arial" w:hAnsi="Arial" w:cs="Arial"/>
-          <w:sz w:val="24"/>
-        </w:rPr>
-      </w:pPr>
-      <w:r>
-        <w:rPr>
-          <w:rFonts w:ascii="Arial" w:hAnsi="Arial" w:cs="Arial" w:hint="eastAsia"/>
+        <w:ind w:firstLine="240" w:firstLineChars="100"/>
+        <w:rPr>
+          <w:rFonts w:ascii="Arial" w:hAnsi="Arial" w:cs="Arial"/>
+          <w:sz w:val="24"/>
+        </w:rPr>
+      </w:pPr>
+      <w:r>
+        <w:rPr>
+          <w:rFonts w:hint="eastAsia" w:ascii="Arial" w:hAnsi="Arial" w:cs="Arial"/>
           <w:sz w:val="24"/>
           <w:szCs w:val="32"/>
         </w:rPr>
@@ -970,7 +964,7 @@
       <w:bookmarkStart w:id="1" w:name="OLE_LINK7"/>
       <w:r>
         <w:rPr>
-          <w:rFonts w:ascii="Arial" w:hAnsi="Arial" w:cs="Arial" w:hint="eastAsia"/>
+          <w:rFonts w:hint="eastAsia" w:ascii="Arial" w:hAnsi="Arial" w:cs="Arial"/>
           <w:sz w:val="24"/>
         </w:rPr>
         <w:t>For example, red, blue, yellow, green, black and white. The boundary between different territories should be legible</w:t>
@@ -978,7 +972,7 @@
       <w:bookmarkEnd w:id="1"/>
       <w:r>
         <w:rPr>
-          <w:rFonts w:ascii="Arial" w:hAnsi="Arial" w:cs="Arial" w:hint="eastAsia"/>
+          <w:rFonts w:hint="eastAsia" w:ascii="Arial" w:hAnsi="Arial" w:cs="Arial"/>
           <w:sz w:val="24"/>
         </w:rPr>
         <w:t xml:space="preserve"> by using distinct color to represent differences between military and regions, making players comprehend the whole world. </w:t>
@@ -986,25 +980,25 @@
     </w:p>
     <w:p>
       <w:pPr>
-        <w:ind w:firstLineChars="100" w:firstLine="240"/>
-        <w:rPr>
-          <w:rFonts w:ascii="Arial" w:hAnsi="Arial" w:cs="Arial"/>
-          <w:sz w:val="24"/>
-        </w:rPr>
-      </w:pPr>
-    </w:p>
-    <w:p>
-      <w:pPr>
-        <w:ind w:leftChars="114" w:left="239"/>
-        <w:rPr>
-          <w:rFonts w:ascii="Arial" w:hAnsi="Arial" w:cs="Arial"/>
-          <w:sz w:val="24"/>
-          <w:szCs w:val="32"/>
-        </w:rPr>
-      </w:pPr>
-      <w:r>
-        <w:rPr>
-          <w:rFonts w:ascii="Arial" w:hAnsi="Arial" w:cs="Arial" w:hint="eastAsia"/>
+        <w:ind w:firstLine="240" w:firstLineChars="100"/>
+        <w:rPr>
+          <w:rFonts w:ascii="Arial" w:hAnsi="Arial" w:cs="Arial"/>
+          <w:sz w:val="24"/>
+        </w:rPr>
+      </w:pPr>
+    </w:p>
+    <w:p>
+      <w:pPr>
+        <w:ind w:left="239" w:leftChars="114"/>
+        <w:rPr>
+          <w:rFonts w:ascii="Arial" w:hAnsi="Arial" w:cs="Arial"/>
+          <w:sz w:val="24"/>
+          <w:szCs w:val="32"/>
+        </w:rPr>
+      </w:pPr>
+      <w:r>
+        <w:rPr>
+          <w:rFonts w:hint="eastAsia" w:ascii="Arial" w:hAnsi="Arial" w:cs="Arial"/>
           <w:sz w:val="24"/>
           <w:szCs w:val="32"/>
         </w:rPr>
@@ -1025,7 +1019,7 @@
       </w:pPr>
       <w:r>
         <w:rPr>
-          <w:rFonts w:ascii="Arial" w:hAnsi="Arial" w:cs="Arial" w:hint="eastAsia"/>
+          <w:rFonts w:hint="eastAsia" w:ascii="Arial" w:hAnsi="Arial" w:cs="Arial"/>
           <w:sz w:val="24"/>
           <w:szCs w:val="32"/>
         </w:rPr>
@@ -1041,7 +1035,7 @@
       </w:r>
       <w:r>
         <w:rPr>
-          <w:rFonts w:ascii="Arial" w:hAnsi="Arial" w:cs="Arial" w:hint="eastAsia"/>
+          <w:rFonts w:hint="eastAsia" w:ascii="Arial" w:hAnsi="Arial" w:cs="Arial"/>
           <w:sz w:val="24"/>
           <w:szCs w:val="32"/>
         </w:rPr>
@@ -1062,7 +1056,7 @@
       </w:pPr>
       <w:r>
         <w:rPr>
-          <w:rFonts w:ascii="Arial" w:hAnsi="Arial" w:cs="Arial" w:hint="eastAsia"/>
+          <w:rFonts w:hint="eastAsia" w:ascii="Arial" w:hAnsi="Arial" w:cs="Arial"/>
           <w:sz w:val="24"/>
           <w:szCs w:val="32"/>
         </w:rPr>
@@ -1078,7 +1072,7 @@
       </w:r>
       <w:r>
         <w:rPr>
-          <w:rFonts w:ascii="Arial" w:hAnsi="Arial" w:cs="Arial" w:hint="eastAsia"/>
+          <w:rFonts w:hint="eastAsia" w:ascii="Arial" w:hAnsi="Arial" w:cs="Arial"/>
           <w:sz w:val="24"/>
           <w:szCs w:val="32"/>
         </w:rPr>
@@ -1099,7 +1093,7 @@
       </w:pPr>
       <w:r>
         <w:rPr>
-          <w:rFonts w:ascii="Arial" w:hAnsi="Arial" w:cs="Arial" w:hint="eastAsia"/>
+          <w:rFonts w:hint="eastAsia" w:ascii="Arial" w:hAnsi="Arial" w:cs="Arial"/>
           <w:sz w:val="24"/>
           <w:szCs w:val="32"/>
         </w:rPr>
@@ -1115,7 +1109,7 @@
       </w:r>
       <w:r>
         <w:rPr>
-          <w:rFonts w:ascii="Arial" w:hAnsi="Arial" w:cs="Arial" w:hint="eastAsia"/>
+          <w:rFonts w:hint="eastAsia" w:ascii="Arial" w:hAnsi="Arial" w:cs="Arial"/>
           <w:sz w:val="24"/>
           <w:szCs w:val="32"/>
         </w:rPr>
@@ -1136,7 +1130,7 @@
       </w:pPr>
       <w:r>
         <w:rPr>
-          <w:rFonts w:ascii="Arial" w:hAnsi="Arial" w:cs="Arial" w:hint="eastAsia"/>
+          <w:rFonts w:hint="eastAsia" w:ascii="Arial" w:hAnsi="Arial" w:cs="Arial"/>
           <w:sz w:val="24"/>
           <w:szCs w:val="32"/>
         </w:rPr>
@@ -1152,7 +1146,7 @@
       </w:r>
       <w:r>
         <w:rPr>
-          <w:rFonts w:ascii="Arial" w:hAnsi="Arial" w:cs="Arial" w:hint="eastAsia"/>
+          <w:rFonts w:hint="eastAsia" w:ascii="Arial" w:hAnsi="Arial" w:cs="Arial"/>
           <w:sz w:val="24"/>
           <w:szCs w:val="32"/>
         </w:rPr>
@@ -1173,7 +1167,7 @@
       </w:pPr>
       <w:r>
         <w:rPr>
-          <w:rFonts w:ascii="Arial" w:hAnsi="Arial" w:cs="Arial" w:hint="eastAsia"/>
+          <w:rFonts w:hint="eastAsia" w:ascii="Arial" w:hAnsi="Arial" w:cs="Arial"/>
           <w:sz w:val="24"/>
           <w:szCs w:val="32"/>
         </w:rPr>
@@ -1189,7 +1183,7 @@
       </w:r>
       <w:r>
         <w:rPr>
-          <w:rFonts w:ascii="Arial" w:hAnsi="Arial" w:cs="Arial" w:hint="eastAsia"/>
+          <w:rFonts w:hint="eastAsia" w:ascii="Arial" w:hAnsi="Arial" w:cs="Arial"/>
           <w:sz w:val="24"/>
           <w:szCs w:val="32"/>
         </w:rPr>
@@ -1198,16 +1192,16 @@
     </w:p>
     <w:p>
       <w:pPr>
-        <w:ind w:firstLineChars="100" w:firstLine="240"/>
-        <w:rPr>
-          <w:rFonts w:ascii="Arial" w:hAnsi="Arial" w:cs="Arial"/>
-          <w:sz w:val="24"/>
-          <w:szCs w:val="32"/>
-        </w:rPr>
-      </w:pPr>
-      <w:r>
-        <w:rPr>
-          <w:rFonts w:ascii="Arial" w:hAnsi="Arial" w:cs="Arial" w:hint="eastAsia"/>
+        <w:ind w:firstLine="240" w:firstLineChars="100"/>
+        <w:rPr>
+          <w:rFonts w:ascii="Arial" w:hAnsi="Arial" w:cs="Arial"/>
+          <w:sz w:val="24"/>
+          <w:szCs w:val="32"/>
+        </w:rPr>
+      </w:pPr>
+      <w:r>
+        <w:rPr>
+          <w:rFonts w:hint="eastAsia" w:ascii="Arial" w:hAnsi="Arial" w:cs="Arial"/>
           <w:sz w:val="24"/>
           <w:szCs w:val="32"/>
         </w:rPr>
@@ -1223,7 +1217,7 @@
       </w:r>
       <w:r>
         <w:rPr>
-          <w:rFonts w:ascii="Arial" w:hAnsi="Arial" w:cs="Arial" w:hint="eastAsia"/>
+          <w:rFonts w:hint="eastAsia" w:ascii="Arial" w:hAnsi="Arial" w:cs="Arial"/>
           <w:sz w:val="24"/>
           <w:szCs w:val="32"/>
         </w:rPr>
@@ -1239,7 +1233,7 @@
       </w:r>
       <w:r>
         <w:rPr>
-          <w:rFonts w:ascii="Arial" w:hAnsi="Arial" w:cs="Arial" w:hint="eastAsia"/>
+          <w:rFonts w:hint="eastAsia" w:ascii="Arial" w:hAnsi="Arial" w:cs="Arial"/>
           <w:sz w:val="24"/>
           <w:szCs w:val="32"/>
         </w:rPr>
@@ -1263,7 +1257,7 @@
       </w:r>
       <w:r>
         <w:rPr>
-          <w:rFonts w:ascii="Arial" w:hAnsi="Arial" w:cs="Arial" w:hint="eastAsia"/>
+          <w:rFonts w:hint="eastAsia" w:ascii="Arial" w:hAnsi="Arial" w:cs="Arial"/>
           <w:sz w:val="24"/>
         </w:rPr>
         <w:t>s</w:t>
@@ -1278,7 +1272,7 @@
       <w:bookmarkEnd w:id="2"/>
       <w:r>
         <w:rPr>
-          <w:rFonts w:ascii="Arial" w:hAnsi="Arial" w:cs="Arial" w:hint="eastAsia"/>
+          <w:rFonts w:hint="eastAsia" w:ascii="Arial" w:hAnsi="Arial" w:cs="Arial"/>
           <w:sz w:val="24"/>
         </w:rPr>
         <w:t>.</w:t>
@@ -1286,16 +1280,16 @@
     </w:p>
     <w:p>
       <w:pPr>
-        <w:ind w:firstLineChars="100" w:firstLine="240"/>
-        <w:rPr>
-          <w:rFonts w:ascii="Arial" w:hAnsi="Arial" w:cs="Arial"/>
-          <w:sz w:val="24"/>
-          <w:szCs w:val="32"/>
-        </w:rPr>
-      </w:pPr>
-      <w:r>
-        <w:rPr>
-          <w:rFonts w:ascii="Arial" w:hAnsi="Arial" w:cs="Arial" w:hint="eastAsia"/>
+        <w:ind w:firstLine="240" w:firstLineChars="100"/>
+        <w:rPr>
+          <w:rFonts w:ascii="Arial" w:hAnsi="Arial" w:cs="Arial"/>
+          <w:sz w:val="24"/>
+          <w:szCs w:val="32"/>
+        </w:rPr>
+      </w:pPr>
+      <w:r>
+        <w:rPr>
+          <w:rFonts w:hint="eastAsia" w:ascii="Arial" w:hAnsi="Arial" w:cs="Arial"/>
           <w:sz w:val="24"/>
           <w:szCs w:val="32"/>
         </w:rPr>
@@ -1304,27 +1298,27 @@
     </w:p>
     <w:p>
       <w:pPr>
-        <w:ind w:firstLineChars="100" w:firstLine="240"/>
-        <w:rPr>
-          <w:rFonts w:ascii="Arial" w:hAnsi="Arial" w:cs="Arial"/>
-          <w:sz w:val="24"/>
-          <w:szCs w:val="32"/>
-        </w:rPr>
-      </w:pPr>
-    </w:p>
-    <w:p>
-      <w:pPr>
-        <w:rPr>
-          <w:rFonts w:ascii="Arial" w:hAnsi="Arial" w:cs="Arial"/>
-          <w:b/>
-          <w:bCs/>
-          <w:sz w:val="24"/>
-          <w:szCs w:val="32"/>
-        </w:rPr>
-      </w:pPr>
-      <w:r>
-        <w:rPr>
-          <w:rFonts w:ascii="Arial" w:hAnsi="Arial" w:cs="Arial" w:hint="eastAsia"/>
+        <w:ind w:firstLine="240" w:firstLineChars="100"/>
+        <w:rPr>
+          <w:rFonts w:ascii="Arial" w:hAnsi="Arial" w:cs="Arial"/>
+          <w:sz w:val="24"/>
+          <w:szCs w:val="32"/>
+        </w:rPr>
+      </w:pPr>
+    </w:p>
+    <w:p>
+      <w:pPr>
+        <w:rPr>
+          <w:rFonts w:ascii="Arial" w:hAnsi="Arial" w:cs="Arial"/>
+          <w:b/>
+          <w:bCs/>
+          <w:sz w:val="24"/>
+          <w:szCs w:val="32"/>
+        </w:rPr>
+      </w:pPr>
+      <w:r>
+        <w:rPr>
+          <w:rFonts w:hint="eastAsia" w:ascii="Arial" w:hAnsi="Arial" w:cs="Arial"/>
           <w:b/>
           <w:bCs/>
           <w:sz w:val="24"/>
@@ -1344,7 +1338,7 @@
       </w:r>
       <w:r>
         <w:rPr>
-          <w:rFonts w:ascii="Arial" w:hAnsi="Arial" w:cs="Arial" w:hint="eastAsia"/>
+          <w:rFonts w:hint="eastAsia" w:ascii="Arial" w:hAnsi="Arial" w:cs="Arial"/>
           <w:b/>
           <w:bCs/>
           <w:sz w:val="24"/>
@@ -1406,7 +1400,7 @@
       </w:r>
       <w:r>
         <w:rPr>
-          <w:rFonts w:ascii="Arial" w:hAnsi="Arial" w:cs="Arial" w:hint="eastAsia"/>
+          <w:rFonts w:hint="eastAsia" w:ascii="Arial" w:hAnsi="Arial" w:cs="Arial"/>
           <w:sz w:val="24"/>
         </w:rPr>
         <w:t>at every turn beginning, count the number of territories that the players capture and then divide by three. The result is the number of the armies that the players can deploy in the next turn</w:t>
@@ -1459,7 +1453,7 @@
       </w:r>
       <w:r>
         <w:rPr>
-          <w:rFonts w:ascii="Arial" w:hAnsi="Arial" w:cs="Arial" w:hint="eastAsia"/>
+          <w:rFonts w:hint="eastAsia" w:ascii="Arial" w:hAnsi="Arial" w:cs="Arial"/>
           <w:sz w:val="24"/>
         </w:rPr>
         <w:t>n</w:t>
@@ -1473,7 +1467,7 @@
       </w:r>
       <w:r>
         <w:rPr>
-          <w:rFonts w:ascii="Arial" w:hAnsi="Arial" w:cs="Arial" w:hint="eastAsia"/>
+          <w:rFonts w:hint="eastAsia" w:ascii="Arial" w:hAnsi="Arial" w:cs="Arial"/>
           <w:sz w:val="24"/>
         </w:rPr>
         <w:t xml:space="preserve">a </w:t>
@@ -1487,18 +1481,10 @@
       </w:r>
       <w:r>
         <w:rPr>
-          <w:rFonts w:ascii="Arial" w:hAnsi="Arial" w:cs="Arial" w:hint="eastAsia"/>
-          <w:sz w:val="24"/>
-        </w:rPr>
-        <w:t xml:space="preserve">. When players gain three cards of same </w:t>
-      </w:r>
-      <w:proofErr w:type="gramStart"/>
-      <w:r>
-        <w:rPr>
-          <w:rFonts w:ascii="Arial" w:hAnsi="Arial" w:cs="Arial" w:hint="eastAsia"/>
-          <w:sz w:val="24"/>
-        </w:rPr>
-        <w:t>armie</w:t>
+          <w:rFonts w:hint="eastAsia" w:ascii="Arial" w:hAnsi="Arial" w:cs="Arial"/>
+          <w:sz w:val="24"/>
+        </w:rPr>
+        <w:t>. When players gain three cards of same armie</w:t>
       </w:r>
       <w:r>
         <w:rPr>
@@ -1507,21 +1493,12 @@
         </w:rPr>
         <w:t>s</w:t>
       </w:r>
-      <w:proofErr w:type="gramEnd"/>
-      <w:r>
-        <w:rPr>
-          <w:rFonts w:ascii="Arial" w:hAnsi="Arial" w:cs="Arial" w:hint="eastAsia"/>
-          <w:sz w:val="24"/>
-        </w:rPr>
-        <w:t xml:space="preserve"> type or three cards of random armies type or two random armies cards and one wild card, they can get some of troops in the </w:t>
-      </w:r>
-      <w:r>
-        <w:rPr>
-          <w:rFonts w:ascii="Arial" w:hAnsi="Arial" w:cs="Arial" w:hint="eastAsia"/>
-          <w:sz w:val="24"/>
-        </w:rPr>
-        <w:lastRenderedPageBreak/>
-        <w:t>next turn.</w:t>
+      <w:r>
+        <w:rPr>
+          <w:rFonts w:hint="eastAsia" w:ascii="Arial" w:hAnsi="Arial" w:cs="Arial"/>
+          <w:sz w:val="24"/>
+        </w:rPr>
+        <w:t xml:space="preserve"> type or three cards of random armies type or two random armies cards and one wild card, they can get some of troops in the next turn.</w:t>
       </w:r>
     </w:p>
     <w:p>
@@ -1552,7 +1529,7 @@
       </w:r>
       <w:r>
         <w:rPr>
-          <w:rFonts w:ascii="Arial" w:hAnsi="Arial" w:cs="Arial" w:hint="eastAsia"/>
+          <w:rFonts w:hint="eastAsia" w:ascii="Arial" w:hAnsi="Arial" w:cs="Arial"/>
           <w:sz w:val="24"/>
           <w:szCs w:val="32"/>
         </w:rPr>
@@ -1568,7 +1545,7 @@
       </w:r>
       <w:r>
         <w:rPr>
-          <w:rFonts w:ascii="Arial" w:hAnsi="Arial" w:cs="Arial" w:hint="eastAsia"/>
+          <w:rFonts w:hint="eastAsia" w:ascii="Arial" w:hAnsi="Arial" w:cs="Arial"/>
           <w:sz w:val="24"/>
           <w:szCs w:val="32"/>
         </w:rPr>
@@ -1603,7 +1580,7 @@
       </w:r>
       <w:r>
         <w:rPr>
-          <w:rFonts w:ascii="Arial" w:hAnsi="Arial" w:cs="Arial" w:hint="eastAsia"/>
+          <w:rFonts w:hint="eastAsia" w:ascii="Arial" w:hAnsi="Arial" w:cs="Arial"/>
           <w:sz w:val="24"/>
         </w:rPr>
         <w:t xml:space="preserve">. Move the armies to the front and fortify territories that border enemy territories are the good strategy </w:t>
@@ -1617,7 +1594,7 @@
       </w:r>
       <w:r>
         <w:rPr>
-          <w:rFonts w:ascii="Arial" w:hAnsi="Arial" w:cs="Arial" w:hint="eastAsia"/>
+          <w:rFonts w:hint="eastAsia" w:ascii="Arial" w:hAnsi="Arial" w:cs="Arial"/>
           <w:sz w:val="24"/>
         </w:rPr>
         <w:t>.</w:t>
@@ -1644,7 +1621,7 @@
       </w:pPr>
       <w:r>
         <w:rPr>
-          <w:rFonts w:ascii="Arial" w:hAnsi="Arial" w:cs="Arial" w:hint="eastAsia"/>
+          <w:rFonts w:hint="eastAsia" w:ascii="Arial" w:hAnsi="Arial" w:cs="Arial"/>
           <w:b/>
           <w:bCs/>
           <w:sz w:val="24"/>
@@ -1664,7 +1641,7 @@
       </w:r>
       <w:r>
         <w:rPr>
-          <w:rFonts w:ascii="Arial" w:hAnsi="Arial" w:cs="Arial" w:hint="eastAsia"/>
+          <w:rFonts w:hint="eastAsia" w:ascii="Arial" w:hAnsi="Arial" w:cs="Arial"/>
           <w:b/>
           <w:bCs/>
           <w:sz w:val="24"/>
@@ -1685,16 +1662,16 @@
     </w:p>
     <w:p>
       <w:pPr>
-        <w:ind w:firstLineChars="100" w:firstLine="240"/>
-        <w:rPr>
-          <w:rFonts w:ascii="Arial" w:hAnsi="Arial" w:cs="Arial"/>
-          <w:sz w:val="24"/>
-          <w:szCs w:val="32"/>
-        </w:rPr>
-      </w:pPr>
-      <w:r>
-        <w:rPr>
-          <w:rFonts w:ascii="Arial" w:hAnsi="Arial" w:cs="Arial" w:hint="eastAsia"/>
+        <w:ind w:firstLine="240" w:firstLineChars="100"/>
+        <w:rPr>
+          <w:rFonts w:ascii="Arial" w:hAnsi="Arial" w:cs="Arial"/>
+          <w:sz w:val="24"/>
+          <w:szCs w:val="32"/>
+        </w:rPr>
+      </w:pPr>
+      <w:r>
+        <w:rPr>
+          <w:rFonts w:hint="eastAsia" w:ascii="Arial" w:hAnsi="Arial" w:cs="Arial"/>
           <w:sz w:val="24"/>
           <w:szCs w:val="32"/>
         </w:rPr>
@@ -1710,7 +1687,7 @@
       </w:r>
       <w:r>
         <w:rPr>
-          <w:rFonts w:ascii="Arial" w:hAnsi="Arial" w:cs="Arial" w:hint="eastAsia"/>
+          <w:rFonts w:hint="eastAsia" w:ascii="Arial" w:hAnsi="Arial" w:cs="Arial"/>
           <w:sz w:val="24"/>
           <w:szCs w:val="32"/>
         </w:rPr>
@@ -1726,7 +1703,7 @@
       </w:r>
       <w:r>
         <w:rPr>
-          <w:rFonts w:ascii="Arial" w:hAnsi="Arial" w:cs="Arial" w:hint="eastAsia"/>
+          <w:rFonts w:hint="eastAsia" w:ascii="Arial" w:hAnsi="Arial" w:cs="Arial"/>
           <w:sz w:val="24"/>
           <w:szCs w:val="32"/>
         </w:rPr>
@@ -1735,26 +1712,26 @@
     </w:p>
     <w:p>
       <w:pPr>
-        <w:ind w:firstLineChars="100" w:firstLine="240"/>
-        <w:rPr>
-          <w:rFonts w:ascii="Arial" w:hAnsi="Arial" w:cs="Arial"/>
-          <w:sz w:val="24"/>
-          <w:szCs w:val="32"/>
-        </w:rPr>
-      </w:pPr>
-    </w:p>
-    <w:p>
-      <w:pPr>
-        <w:ind w:firstLineChars="100" w:firstLine="240"/>
-        <w:rPr>
-          <w:rFonts w:ascii="Arial" w:hAnsi="Arial" w:cs="Arial"/>
-          <w:sz w:val="24"/>
-          <w:szCs w:val="32"/>
-        </w:rPr>
-      </w:pPr>
-      <w:r>
-        <w:rPr>
-          <w:rFonts w:ascii="Arial" w:hAnsi="Arial" w:cs="Arial" w:hint="eastAsia"/>
+        <w:ind w:firstLine="240" w:firstLineChars="100"/>
+        <w:rPr>
+          <w:rFonts w:ascii="Arial" w:hAnsi="Arial" w:cs="Arial"/>
+          <w:sz w:val="24"/>
+          <w:szCs w:val="32"/>
+        </w:rPr>
+      </w:pPr>
+    </w:p>
+    <w:p>
+      <w:pPr>
+        <w:ind w:firstLine="240" w:firstLineChars="100"/>
+        <w:rPr>
+          <w:rFonts w:ascii="Arial" w:hAnsi="Arial" w:cs="Arial"/>
+          <w:sz w:val="24"/>
+          <w:szCs w:val="32"/>
+        </w:rPr>
+      </w:pPr>
+      <w:r>
+        <w:rPr>
+          <w:rFonts w:hint="eastAsia" w:ascii="Arial" w:hAnsi="Arial" w:cs="Arial"/>
           <w:sz w:val="24"/>
           <w:szCs w:val="32"/>
         </w:rPr>
@@ -1770,7 +1747,7 @@
       </w:r>
       <w:r>
         <w:rPr>
-          <w:rFonts w:ascii="Arial" w:hAnsi="Arial" w:cs="Arial" w:hint="eastAsia"/>
+          <w:rFonts w:hint="eastAsia" w:ascii="Arial" w:hAnsi="Arial" w:cs="Arial"/>
           <w:sz w:val="24"/>
           <w:szCs w:val="32"/>
         </w:rPr>
@@ -1794,7 +1771,7 @@
     </w:p>
     <w:p>
       <w:pPr>
-        <w:ind w:firstLineChars="100" w:firstLine="240"/>
+        <w:ind w:firstLine="240" w:firstLineChars="100"/>
         <w:rPr>
           <w:rFonts w:ascii="Arial" w:hAnsi="Arial" w:cs="Arial"/>
           <w:sz w:val="24"/>
@@ -1813,7 +1790,7 @@
       </w:pPr>
       <w:r>
         <w:rPr>
-          <w:rFonts w:ascii="Arial" w:hAnsi="Arial" w:cs="Arial" w:hint="eastAsia"/>
+          <w:rFonts w:hint="eastAsia" w:ascii="Arial" w:hAnsi="Arial" w:cs="Arial"/>
           <w:b/>
           <w:bCs/>
           <w:sz w:val="32"/>
@@ -1833,7 +1810,7 @@
       </w:r>
       <w:r>
         <w:rPr>
-          <w:rFonts w:ascii="Arial" w:hAnsi="Arial" w:cs="Arial" w:hint="eastAsia"/>
+          <w:rFonts w:hint="eastAsia" w:ascii="Arial" w:hAnsi="Arial" w:cs="Arial"/>
           <w:b/>
           <w:bCs/>
           <w:sz w:val="32"/>
@@ -1862,7 +1839,7 @@
       </w:pPr>
       <w:r>
         <w:rPr>
-          <w:rFonts w:ascii="Arial" w:hAnsi="Arial" w:cs="Arial" w:hint="eastAsia"/>
+          <w:rFonts w:hint="eastAsia" w:ascii="Arial" w:hAnsi="Arial" w:cs="Arial"/>
           <w:b/>
           <w:bCs/>
           <w:sz w:val="24"/>
@@ -1882,7 +1859,7 @@
       </w:r>
       <w:r>
         <w:rPr>
-          <w:rFonts w:ascii="Arial" w:hAnsi="Arial" w:cs="Arial" w:hint="eastAsia"/>
+          <w:rFonts w:hint="eastAsia" w:ascii="Arial" w:hAnsi="Arial" w:cs="Arial"/>
           <w:sz w:val="24"/>
         </w:rPr>
         <w:t xml:space="preserve"> the menu encompasses options of single player</w:t>
@@ -1896,7 +1873,7 @@
       </w:r>
       <w:r>
         <w:rPr>
-          <w:rFonts w:ascii="Arial" w:hAnsi="Arial" w:cs="Arial" w:hint="eastAsia"/>
+          <w:rFonts w:hint="eastAsia" w:ascii="Arial" w:hAnsi="Arial" w:cs="Arial"/>
           <w:sz w:val="24"/>
         </w:rPr>
         <w:t xml:space="preserve">multiplayer, load and </w:t>
@@ -1910,7 +1887,7 @@
       </w:r>
       <w:r>
         <w:rPr>
-          <w:rFonts w:ascii="Arial" w:hAnsi="Arial" w:cs="Arial" w:hint="eastAsia"/>
+          <w:rFonts w:hint="eastAsia" w:ascii="Arial" w:hAnsi="Arial" w:cs="Arial"/>
           <w:sz w:val="24"/>
         </w:rPr>
         <w:t>, ensuring play</w:t>
@@ -1924,21 +1901,21 @@
       </w:r>
       <w:r>
         <w:rPr>
-          <w:rFonts w:ascii="Arial" w:hAnsi="Arial" w:cs="Arial" w:hint="eastAsia"/>
+          <w:rFonts w:hint="eastAsia" w:ascii="Arial" w:hAnsi="Arial" w:cs="Arial"/>
           <w:sz w:val="24"/>
         </w:rPr>
         <w:t xml:space="preserve">can easily </w:t>
       </w:r>
       <w:r>
         <w:rPr>
-          <w:rFonts w:ascii="Arial" w:eastAsia="Segoe UI" w:hAnsi="Arial" w:cs="Arial"/>
+          <w:rFonts w:ascii="Arial" w:hAnsi="Arial" w:eastAsia="Segoe UI" w:cs="Arial"/>
           <w:sz w:val="24"/>
         </w:rPr>
         <w:t>locate the requisite features</w:t>
       </w:r>
       <w:r>
         <w:rPr>
-          <w:rFonts w:ascii="Arial" w:eastAsia="宋体" w:hAnsi="Arial" w:cs="Arial" w:hint="eastAsia"/>
+          <w:rFonts w:hint="eastAsia" w:ascii="Arial" w:hAnsi="Arial" w:eastAsia="宋体" w:cs="Arial"/>
           <w:sz w:val="24"/>
         </w:rPr>
         <w:t>.</w:t>
@@ -1954,7 +1931,7 @@
       </w:pPr>
       <w:r>
         <w:rPr>
-          <w:rFonts w:ascii="Arial" w:hAnsi="Arial" w:cs="Arial" w:hint="eastAsia"/>
+          <w:rFonts w:hint="eastAsia" w:ascii="Arial" w:hAnsi="Arial" w:cs="Arial"/>
           <w:sz w:val="24"/>
           <w:szCs w:val="32"/>
         </w:rPr>
@@ -1975,7 +1952,7 @@
       </w:pPr>
       <w:r>
         <w:rPr>
-          <w:rFonts w:ascii="Arial" w:hAnsi="Arial" w:cs="Arial" w:hint="eastAsia"/>
+          <w:rFonts w:hint="eastAsia" w:ascii="Arial" w:hAnsi="Arial" w:cs="Arial"/>
           <w:sz w:val="24"/>
           <w:szCs w:val="32"/>
         </w:rPr>
@@ -1991,7 +1968,7 @@
       </w:r>
       <w:r>
         <w:rPr>
-          <w:rFonts w:ascii="Arial" w:hAnsi="Arial" w:cs="Arial" w:hint="eastAsia"/>
+          <w:rFonts w:hint="eastAsia" w:ascii="Arial" w:hAnsi="Arial" w:cs="Arial"/>
           <w:sz w:val="24"/>
           <w:szCs w:val="32"/>
         </w:rPr>
@@ -2007,7 +1984,7 @@
       </w:r>
       <w:r>
         <w:rPr>
-          <w:rFonts w:ascii="Arial" w:hAnsi="Arial" w:cs="Arial" w:hint="eastAsia"/>
+          <w:rFonts w:hint="eastAsia" w:ascii="Arial" w:hAnsi="Arial" w:cs="Arial"/>
           <w:sz w:val="24"/>
           <w:szCs w:val="32"/>
         </w:rPr>
@@ -2016,7 +1993,7 @@
       <w:bookmarkStart w:id="3" w:name="OLE_LINK4"/>
       <w:r>
         <w:rPr>
-          <w:rFonts w:ascii="Arial" w:hAnsi="Arial" w:cs="Arial" w:hint="eastAsia"/>
+          <w:rFonts w:hint="eastAsia" w:ascii="Arial" w:hAnsi="Arial" w:cs="Arial"/>
           <w:sz w:val="24"/>
           <w:szCs w:val="32"/>
         </w:rPr>
@@ -2025,7 +2002,7 @@
       <w:bookmarkEnd w:id="3"/>
       <w:r>
         <w:rPr>
-          <w:rFonts w:ascii="Arial" w:hAnsi="Arial" w:cs="Arial" w:hint="eastAsia"/>
+          <w:rFonts w:hint="eastAsia" w:ascii="Arial" w:hAnsi="Arial" w:cs="Arial"/>
           <w:sz w:val="24"/>
           <w:szCs w:val="32"/>
         </w:rPr>
@@ -2055,7 +2032,7 @@
       </w:pPr>
       <w:r>
         <w:rPr>
-          <w:rFonts w:ascii="Arial" w:hAnsi="Arial" w:cs="Arial" w:hint="eastAsia"/>
+          <w:rFonts w:hint="eastAsia" w:ascii="Arial" w:hAnsi="Arial" w:cs="Arial"/>
           <w:sz w:val="24"/>
           <w:szCs w:val="32"/>
         </w:rPr>
@@ -2071,7 +2048,7 @@
       </w:r>
       <w:r>
         <w:rPr>
-          <w:rFonts w:ascii="Arial" w:hAnsi="Arial" w:cs="Arial" w:hint="eastAsia"/>
+          <w:rFonts w:hint="eastAsia" w:ascii="Arial" w:hAnsi="Arial" w:cs="Arial"/>
           <w:sz w:val="24"/>
           <w:szCs w:val="32"/>
         </w:rPr>
@@ -2097,16 +2074,16 @@
     </w:p>
     <w:p>
       <w:pPr>
-        <w:ind w:firstLineChars="100" w:firstLine="240"/>
-        <w:rPr>
-          <w:rFonts w:ascii="Arial" w:hAnsi="Arial" w:cs="Arial"/>
-          <w:sz w:val="24"/>
-          <w:szCs w:val="32"/>
-        </w:rPr>
-      </w:pPr>
-      <w:r>
-        <w:rPr>
-          <w:rFonts w:ascii="Arial" w:hAnsi="Arial" w:cs="Arial" w:hint="eastAsia"/>
+        <w:ind w:firstLine="240" w:firstLineChars="100"/>
+        <w:rPr>
+          <w:rFonts w:ascii="Arial" w:hAnsi="Arial" w:cs="Arial"/>
+          <w:sz w:val="24"/>
+          <w:szCs w:val="32"/>
+        </w:rPr>
+      </w:pPr>
+      <w:r>
+        <w:rPr>
+          <w:rFonts w:hint="eastAsia" w:ascii="Arial" w:hAnsi="Arial" w:cs="Arial"/>
           <w:sz w:val="24"/>
           <w:szCs w:val="32"/>
         </w:rPr>
@@ -2124,16 +2101,16 @@
     </w:p>
     <w:p>
       <w:pPr>
-        <w:ind w:firstLineChars="100" w:firstLine="240"/>
-        <w:rPr>
-          <w:rFonts w:ascii="Arial" w:hAnsi="Arial" w:cs="Arial"/>
-          <w:sz w:val="24"/>
-          <w:szCs w:val="32"/>
-        </w:rPr>
-      </w:pPr>
-      <w:r>
-        <w:rPr>
-          <w:rFonts w:ascii="Arial" w:hAnsi="Arial" w:cs="Arial" w:hint="eastAsia"/>
+        <w:ind w:firstLine="240" w:firstLineChars="100"/>
+        <w:rPr>
+          <w:rFonts w:ascii="Arial" w:hAnsi="Arial" w:cs="Arial"/>
+          <w:sz w:val="24"/>
+          <w:szCs w:val="32"/>
+        </w:rPr>
+      </w:pPr>
+      <w:r>
+        <w:rPr>
+          <w:rFonts w:hint="eastAsia" w:ascii="Arial" w:hAnsi="Arial" w:cs="Arial"/>
           <w:sz w:val="24"/>
           <w:szCs w:val="32"/>
         </w:rPr>
@@ -2151,16 +2128,16 @@
     </w:p>
     <w:p>
       <w:pPr>
-        <w:ind w:firstLineChars="100" w:firstLine="240"/>
-        <w:rPr>
-          <w:rFonts w:ascii="Arial" w:hAnsi="Arial" w:cs="Arial"/>
-          <w:sz w:val="24"/>
-          <w:szCs w:val="32"/>
-        </w:rPr>
-      </w:pPr>
-      <w:r>
-        <w:rPr>
-          <w:rFonts w:ascii="Arial" w:hAnsi="Arial" w:cs="Arial" w:hint="eastAsia"/>
+        <w:ind w:firstLine="240" w:firstLineChars="100"/>
+        <w:rPr>
+          <w:rFonts w:ascii="Arial" w:hAnsi="Arial" w:cs="Arial"/>
+          <w:sz w:val="24"/>
+          <w:szCs w:val="32"/>
+        </w:rPr>
+      </w:pPr>
+      <w:r>
+        <w:rPr>
+          <w:rFonts w:hint="eastAsia" w:ascii="Arial" w:hAnsi="Arial" w:cs="Arial"/>
           <w:sz w:val="24"/>
           <w:szCs w:val="32"/>
         </w:rPr>
@@ -2168,14 +2145,14 @@
       </w:r>
       <w:r>
         <w:rPr>
-          <w:rFonts w:ascii="Arial" w:hAnsi="Arial" w:cs="Arial" w:hint="eastAsia"/>
+          <w:rFonts w:hint="eastAsia" w:ascii="Arial" w:hAnsi="Arial" w:cs="Arial"/>
           <w:sz w:val="24"/>
         </w:rPr>
         <w:t>that enable players to adjust volume, background sound effects and other specific selections</w:t>
       </w:r>
       <w:r>
         <w:rPr>
-          <w:rFonts w:ascii="Arial" w:hAnsi="Arial" w:cs="Arial" w:hint="eastAsia"/>
+          <w:rFonts w:hint="eastAsia" w:ascii="Arial" w:hAnsi="Arial" w:cs="Arial"/>
           <w:sz w:val="24"/>
           <w:szCs w:val="32"/>
         </w:rPr>
@@ -2184,7 +2161,7 @@
       <w:bookmarkStart w:id="4" w:name="OLE_LINK2"/>
       <w:r>
         <w:rPr>
-          <w:rFonts w:ascii="Arial" w:hAnsi="Arial" w:cs="Arial" w:hint="eastAsia"/>
+          <w:rFonts w:hint="eastAsia" w:ascii="Arial" w:hAnsi="Arial" w:cs="Arial"/>
           <w:sz w:val="24"/>
           <w:szCs w:val="32"/>
         </w:rPr>
@@ -2192,7 +2169,7 @@
       </w:r>
       <w:r>
         <w:rPr>
-          <w:rFonts w:ascii="Arial" w:hAnsi="Arial" w:cs="Arial" w:hint="eastAsia"/>
+          <w:rFonts w:hint="eastAsia" w:ascii="Arial" w:hAnsi="Arial" w:cs="Arial"/>
           <w:sz w:val="24"/>
         </w:rPr>
         <w:t>It is aimed at accommodating different player preferences.</w:t>
@@ -2200,14 +2177,14 @@
       <w:bookmarkEnd w:id="4"/>
       <w:r>
         <w:rPr>
-          <w:rFonts w:ascii="Arial" w:hAnsi="Arial" w:cs="Arial" w:hint="eastAsia"/>
+          <w:rFonts w:hint="eastAsia" w:ascii="Arial" w:hAnsi="Arial" w:cs="Arial"/>
           <w:sz w:val="24"/>
         </w:rPr>
         <w:t xml:space="preserve"> </w:t>
       </w:r>
       <w:r>
         <w:rPr>
-          <w:rFonts w:ascii="Arial" w:hAnsi="Arial" w:cs="Arial" w:hint="eastAsia"/>
+          <w:rFonts w:hint="eastAsia" w:ascii="Arial" w:hAnsi="Arial" w:cs="Arial"/>
           <w:sz w:val="24"/>
           <w:szCs w:val="32"/>
         </w:rPr>
@@ -2228,7 +2205,7 @@
       </w:pPr>
       <w:r>
         <w:rPr>
-          <w:rFonts w:ascii="Arial" w:hAnsi="Arial" w:cs="Arial" w:hint="eastAsia"/>
+          <w:rFonts w:hint="eastAsia" w:ascii="Arial" w:hAnsi="Arial" w:cs="Arial"/>
           <w:sz w:val="24"/>
           <w:szCs w:val="32"/>
         </w:rPr>
@@ -2237,7 +2214,7 @@
       <w:bookmarkStart w:id="5" w:name="OLE_LINK1"/>
       <w:r>
         <w:rPr>
-          <w:rFonts w:ascii="Arial" w:hAnsi="Arial" w:cs="Arial" w:hint="eastAsia"/>
+          <w:rFonts w:hint="eastAsia" w:ascii="Arial" w:hAnsi="Arial" w:cs="Arial"/>
           <w:sz w:val="24"/>
           <w:szCs w:val="32"/>
         </w:rPr>
@@ -2259,11 +2236,10 @@
       </w:pPr>
       <w:r>
         <w:rPr>
-          <w:rFonts w:ascii="Arial" w:hAnsi="Arial" w:cs="Arial" w:hint="eastAsia"/>
-          <w:sz w:val="24"/>
-          <w:szCs w:val="32"/>
-        </w:rPr>
-        <w:lastRenderedPageBreak/>
+          <w:rFonts w:hint="eastAsia" w:ascii="Arial" w:hAnsi="Arial" w:cs="Arial"/>
+          <w:sz w:val="24"/>
+          <w:szCs w:val="32"/>
+        </w:rPr>
         <w:t>s</w:t>
       </w:r>
       <w:r>
@@ -2276,7 +2252,7 @@
       </w:r>
       <w:r>
         <w:rPr>
-          <w:rFonts w:ascii="Arial" w:hAnsi="Arial" w:cs="Arial" w:hint="eastAsia"/>
+          <w:rFonts w:hint="eastAsia" w:ascii="Arial" w:hAnsi="Arial" w:cs="Arial"/>
           <w:sz w:val="24"/>
           <w:szCs w:val="32"/>
         </w:rPr>
@@ -2292,7 +2268,7 @@
       </w:r>
       <w:r>
         <w:rPr>
-          <w:rFonts w:ascii="Arial" w:hAnsi="Arial" w:cs="Arial" w:hint="eastAsia"/>
+          <w:rFonts w:hint="eastAsia" w:ascii="Arial" w:hAnsi="Arial" w:cs="Arial"/>
           <w:sz w:val="24"/>
           <w:szCs w:val="32"/>
         </w:rPr>
@@ -2313,7 +2289,7 @@
       </w:pPr>
       <w:r>
         <w:rPr>
-          <w:rFonts w:ascii="Arial" w:hAnsi="Arial" w:cs="Arial" w:hint="eastAsia"/>
+          <w:rFonts w:hint="eastAsia" w:ascii="Arial" w:hAnsi="Arial" w:cs="Arial"/>
           <w:sz w:val="24"/>
           <w:szCs w:val="32"/>
         </w:rPr>
@@ -2329,7 +2305,7 @@
       </w:r>
       <w:r>
         <w:rPr>
-          <w:rFonts w:ascii="Arial" w:hAnsi="Arial" w:cs="Arial" w:hint="eastAsia"/>
+          <w:rFonts w:hint="eastAsia" w:ascii="Arial" w:hAnsi="Arial" w:cs="Arial"/>
           <w:sz w:val="24"/>
           <w:szCs w:val="32"/>
         </w:rPr>
@@ -2337,31 +2313,12 @@
       </w:r>
     </w:p>
     <w:p>
-      <w:pPr>
-        <w:numPr>
-          <w:ilvl w:val="0"/>
-          <w:numId w:val="3"/>
-        </w:numPr>
-      </w:pPr>
-      <w:r>
-        <w:rPr>
-          <w:rFonts w:ascii="Arial" w:hAnsi="Arial" w:cs="Arial" w:hint="eastAsia"/>
-          <w:sz w:val="24"/>
-          <w:szCs w:val="32"/>
-        </w:rPr>
-        <w:t>news: it is a chat interface between users and other players when they are playing the game. The chat box is located at the bottom left of the game screen, but not obstructing the core game content. Players can send messages by typing text in the input box and pressing the "Send" button, or by pressing a shortcut key (such as the Enter key).</w:t>
-      </w:r>
-    </w:p>
-    <w:p>
-      <w:r>
-        <w:rPr>
-          <w:noProof/>
-        </w:rPr>
+      <w:r>
         <w:drawing>
-          <wp:inline distT="0" distB="0" distL="114300" distR="114300" wp14:anchorId="24C6979C" wp14:editId="71B30819">
-            <wp:extent cx="5601970" cy="1920875"/>
-            <wp:effectExtent l="0" t="0" r="8255" b="3175"/>
-            <wp:docPr id="1" name="图片 1"/>
+          <wp:inline distT="0" distB="0" distL="114300" distR="114300">
+            <wp:extent cx="5551805" cy="1877060"/>
+            <wp:effectExtent l="0" t="0" r="1270" b="8890"/>
+            <wp:docPr id="3" name="图片 1"/>
             <wp:cNvGraphicFramePr>
               <a:graphicFrameLocks xmlns:a="http://schemas.openxmlformats.org/drawingml/2006/main" noChangeAspect="1"/>
             </wp:cNvGraphicFramePr>
@@ -2369,14 +2326,14 @@
               <a:graphicData uri="http://schemas.openxmlformats.org/drawingml/2006/picture">
                 <pic:pic xmlns:pic="http://schemas.openxmlformats.org/drawingml/2006/picture">
                   <pic:nvPicPr>
-                    <pic:cNvPr id="1" name="图片 1"/>
+                    <pic:cNvPr id="3" name="图片 1"/>
                     <pic:cNvPicPr>
                       <a:picLocks noChangeAspect="1"/>
                     </pic:cNvPicPr>
                   </pic:nvPicPr>
                   <pic:blipFill>
-                    <a:blip r:embed="rId5"/>
-                    <a:srcRect l="2832" t="3781" r="1145" b="7236"/>
+                    <a:blip r:embed="rId4"/>
+                    <a:srcRect l="1060" t="6525"/>
                     <a:stretch>
                       <a:fillRect/>
                     </a:stretch>
@@ -2384,7 +2341,7 @@
                   <pic:spPr>
                     <a:xfrm>
                       <a:off x="0" y="0"/>
-                      <a:ext cx="5601970" cy="1920875"/>
+                      <a:ext cx="5551805" cy="1877060"/>
                     </a:xfrm>
                     <a:prstGeom prst="rect">
                       <a:avLst/>
@@ -2420,7 +2377,7 @@
       </w:pPr>
       <w:r>
         <w:rPr>
-          <w:rFonts w:ascii="Arial" w:hAnsi="Arial" w:cs="Arial" w:hint="eastAsia"/>
+          <w:rFonts w:hint="eastAsia" w:ascii="Arial" w:hAnsi="Arial" w:cs="Arial"/>
           <w:b/>
           <w:bCs/>
           <w:sz w:val="24"/>
@@ -2430,22 +2387,22 @@
     </w:p>
     <w:p>
       <w:pPr>
-        <w:ind w:firstLineChars="100" w:firstLine="240"/>
-        <w:rPr>
-          <w:rFonts w:ascii="Arial" w:hAnsi="Arial" w:cs="Arial"/>
-          <w:sz w:val="24"/>
-        </w:rPr>
-      </w:pPr>
-      <w:r>
-        <w:rPr>
-          <w:rFonts w:ascii="Arial" w:hAnsi="Arial" w:cs="Arial" w:hint="eastAsia"/>
+        <w:ind w:firstLine="240" w:firstLineChars="100"/>
+        <w:rPr>
+          <w:rFonts w:ascii="Arial" w:hAnsi="Arial" w:cs="Arial"/>
+          <w:sz w:val="24"/>
+        </w:rPr>
+      </w:pPr>
+      <w:r>
+        <w:rPr>
+          <w:rFonts w:hint="eastAsia" w:ascii="Arial" w:hAnsi="Arial" w:cs="Arial"/>
           <w:sz w:val="24"/>
         </w:rPr>
         <w:t xml:space="preserve">4.2.1 pause: players can click the pause button and pause game while it is in progress. And </w:t>
       </w:r>
       <w:r>
         <w:rPr>
-          <w:rFonts w:ascii="Arial" w:hAnsi="Arial" w:cs="Arial" w:hint="eastAsia"/>
+          <w:rFonts w:hint="eastAsia" w:ascii="Arial" w:hAnsi="Arial" w:cs="Arial"/>
           <w:sz w:val="24"/>
           <w:szCs w:val="32"/>
         </w:rPr>
@@ -2453,7 +2410,7 @@
       </w:r>
       <w:r>
         <w:rPr>
-          <w:rFonts w:ascii="Arial" w:hAnsi="Arial" w:cs="Arial" w:hint="eastAsia"/>
+          <w:rFonts w:hint="eastAsia" w:ascii="Arial" w:hAnsi="Arial" w:cs="Arial"/>
           <w:sz w:val="24"/>
         </w:rPr>
         <w:t xml:space="preserve"> including options of restart, continue and return to the main menu </w:t>
@@ -2461,15 +2418,15 @@
     </w:p>
     <w:p>
       <w:pPr>
-        <w:ind w:firstLineChars="200" w:firstLine="480"/>
-        <w:rPr>
-          <w:rFonts w:ascii="Arial" w:hAnsi="Arial" w:cs="Arial"/>
-          <w:sz w:val="24"/>
-        </w:rPr>
-      </w:pPr>
-      <w:r>
-        <w:rPr>
-          <w:rFonts w:ascii="Arial" w:hAnsi="Arial" w:cs="Arial" w:hint="eastAsia"/>
+        <w:ind w:firstLine="480" w:firstLineChars="200"/>
+        <w:rPr>
+          <w:rFonts w:ascii="Arial" w:hAnsi="Arial" w:cs="Arial"/>
+          <w:sz w:val="24"/>
+        </w:rPr>
+      </w:pPr>
+      <w:r>
+        <w:rPr>
+          <w:rFonts w:hint="eastAsia" w:ascii="Arial" w:hAnsi="Arial" w:cs="Arial"/>
           <w:sz w:val="24"/>
         </w:rPr>
         <w:t>restart: players can quit their current game and begin a new round.</w:t>
@@ -2477,15 +2434,15 @@
     </w:p>
     <w:p>
       <w:pPr>
-        <w:ind w:firstLineChars="200" w:firstLine="480"/>
-        <w:rPr>
-          <w:rFonts w:ascii="Arial" w:hAnsi="Arial" w:cs="Arial"/>
-          <w:sz w:val="24"/>
-        </w:rPr>
-      </w:pPr>
-      <w:r>
-        <w:rPr>
-          <w:rFonts w:ascii="Arial" w:hAnsi="Arial" w:cs="Arial" w:hint="eastAsia"/>
+        <w:ind w:firstLine="480" w:firstLineChars="200"/>
+        <w:rPr>
+          <w:rFonts w:ascii="Arial" w:hAnsi="Arial" w:cs="Arial"/>
+          <w:sz w:val="24"/>
+        </w:rPr>
+      </w:pPr>
+      <w:r>
+        <w:rPr>
+          <w:rFonts w:hint="eastAsia" w:ascii="Arial" w:hAnsi="Arial" w:cs="Arial"/>
           <w:sz w:val="24"/>
         </w:rPr>
         <w:t>continue: players can return to the game interface where they recently engaged in the game</w:t>
@@ -2493,15 +2450,15 @@
     </w:p>
     <w:p>
       <w:pPr>
-        <w:ind w:firstLineChars="200" w:firstLine="480"/>
-        <w:rPr>
-          <w:rFonts w:ascii="Arial" w:hAnsi="Arial" w:cs="Arial"/>
-          <w:sz w:val="24"/>
-        </w:rPr>
-      </w:pPr>
-      <w:r>
-        <w:rPr>
-          <w:rFonts w:ascii="Arial" w:hAnsi="Arial" w:cs="Arial" w:hint="eastAsia"/>
+        <w:ind w:firstLine="480" w:firstLineChars="200"/>
+        <w:rPr>
+          <w:rFonts w:ascii="Arial" w:hAnsi="Arial" w:cs="Arial"/>
+          <w:sz w:val="24"/>
+        </w:rPr>
+      </w:pPr>
+      <w:r>
+        <w:rPr>
+          <w:rFonts w:hint="eastAsia" w:ascii="Arial" w:hAnsi="Arial" w:cs="Arial"/>
           <w:sz w:val="24"/>
         </w:rPr>
         <w:t>return: when players click this button, they can return to the main menu and quit the current round</w:t>
@@ -2517,15 +2474,15 @@
     </w:p>
     <w:p>
       <w:pPr>
-        <w:ind w:firstLineChars="100" w:firstLine="240"/>
-        <w:rPr>
-          <w:rFonts w:ascii="Arial" w:hAnsi="Arial" w:cs="Arial"/>
-          <w:sz w:val="24"/>
-        </w:rPr>
-      </w:pPr>
-      <w:r>
-        <w:rPr>
-          <w:rFonts w:ascii="Arial" w:hAnsi="Arial" w:cs="Arial" w:hint="eastAsia"/>
+        <w:ind w:firstLine="240" w:firstLineChars="100"/>
+        <w:rPr>
+          <w:rFonts w:ascii="Arial" w:hAnsi="Arial" w:cs="Arial"/>
+          <w:sz w:val="24"/>
+        </w:rPr>
+      </w:pPr>
+      <w:r>
+        <w:rPr>
+          <w:rFonts w:hint="eastAsia" w:ascii="Arial" w:hAnsi="Arial" w:cs="Arial"/>
           <w:sz w:val="24"/>
         </w:rPr>
         <w:t>4.2.2 settings: players can adjust the volume of music and sound, and the window size of game</w:t>
@@ -2541,15 +2498,15 @@
     </w:p>
     <w:p>
       <w:pPr>
-        <w:ind w:firstLineChars="100" w:firstLine="240"/>
-        <w:rPr>
-          <w:rFonts w:ascii="Arial" w:hAnsi="Arial" w:cs="Arial"/>
-          <w:sz w:val="24"/>
-        </w:rPr>
-      </w:pPr>
-      <w:r>
-        <w:rPr>
-          <w:rFonts w:ascii="Arial" w:hAnsi="Arial" w:cs="Arial" w:hint="eastAsia"/>
+        <w:ind w:firstLine="240" w:firstLineChars="100"/>
+        <w:rPr>
+          <w:rFonts w:ascii="Arial" w:hAnsi="Arial" w:cs="Arial"/>
+          <w:sz w:val="24"/>
+        </w:rPr>
+      </w:pPr>
+      <w:r>
+        <w:rPr>
+          <w:rFonts w:hint="eastAsia" w:ascii="Arial" w:hAnsi="Arial" w:cs="Arial"/>
           <w:sz w:val="24"/>
         </w:rPr>
         <w:t>4.2.3 save: save the current game progress of users for later resumption</w:t>
@@ -2562,11 +2519,8 @@
         </w:rPr>
       </w:pPr>
       <w:r>
-        <w:rPr>
-          <w:noProof/>
-        </w:rPr>
         <w:drawing>
-          <wp:inline distT="0" distB="0" distL="114300" distR="114300" wp14:anchorId="7C4A8B68" wp14:editId="52D31D60">
+          <wp:inline distT="0" distB="0" distL="114300" distR="114300">
             <wp:extent cx="3470275" cy="1812290"/>
             <wp:effectExtent l="0" t="0" r="6350" b="6985"/>
             <wp:docPr id="2" name="图片 2"/>
@@ -2583,7 +2537,7 @@
                     </pic:cNvPicPr>
                   </pic:nvPicPr>
                   <pic:blipFill>
-                    <a:blip r:embed="rId6"/>
+                    <a:blip r:embed="rId5"/>
                     <a:srcRect l="2787" t="11398" b="3011"/>
                     <a:stretch>
                       <a:fillRect/>
@@ -2618,29 +2572,38 @@
           <w:sz w:val="24"/>
         </w:rPr>
       </w:pPr>
-      <w:r>
-        <w:rPr>
-          <w:rFonts w:ascii="Arial" w:hAnsi="Arial" w:cs="Arial"/>
-          <w:b/>
-          <w:bCs/>
-          <w:sz w:val="24"/>
-        </w:rPr>
-        <w:lastRenderedPageBreak/>
+    </w:p>
+    <w:p>
+      <w:pPr>
+        <w:rPr>
+          <w:rFonts w:ascii="Arial" w:hAnsi="Arial" w:cs="Arial"/>
+          <w:b/>
+          <w:bCs/>
+          <w:sz w:val="24"/>
+        </w:rPr>
+      </w:pPr>
+      <w:r>
+        <w:rPr>
+          <w:rFonts w:ascii="Arial" w:hAnsi="Arial" w:cs="Arial"/>
+          <w:b/>
+          <w:bCs/>
+          <w:sz w:val="24"/>
+        </w:rPr>
         <w:t>4.3 AI design:</w:t>
       </w:r>
     </w:p>
     <w:p>
       <w:pPr>
-        <w:ind w:firstLineChars="100" w:firstLine="240"/>
-        <w:rPr>
-          <w:rFonts w:ascii="Arial" w:hAnsi="Arial" w:cs="Arial"/>
-          <w:sz w:val="24"/>
-          <w:szCs w:val="32"/>
-        </w:rPr>
-      </w:pPr>
-      <w:r>
-        <w:rPr>
-          <w:rFonts w:ascii="Arial" w:hAnsi="Arial" w:cs="Arial" w:hint="eastAsia"/>
+        <w:ind w:firstLine="240" w:firstLineChars="100"/>
+        <w:rPr>
+          <w:rFonts w:ascii="Arial" w:hAnsi="Arial" w:cs="Arial"/>
+          <w:sz w:val="24"/>
+          <w:szCs w:val="32"/>
+        </w:rPr>
+      </w:pPr>
+      <w:r>
+        <w:rPr>
+          <w:rFonts w:hint="eastAsia" w:ascii="Arial" w:hAnsi="Arial" w:cs="Arial"/>
           <w:sz w:val="24"/>
         </w:rPr>
         <w:t xml:space="preserve">4.3.1 </w:t>
@@ -2654,14 +2617,14 @@
       </w:r>
       <w:r>
         <w:rPr>
-          <w:rFonts w:ascii="Arial" w:hAnsi="Arial" w:cs="Arial" w:hint="eastAsia"/>
+          <w:rFonts w:hint="eastAsia" w:ascii="Arial" w:hAnsi="Arial" w:cs="Arial"/>
           <w:sz w:val="24"/>
         </w:rPr>
         <w:t xml:space="preserve">: temporal AI focuses on rapid decision-making and execution, making decisions based on factors such as territorial control, adversary and border armies in a limited time, based on the current situation. </w:t>
       </w:r>
       <w:r>
         <w:rPr>
-          <w:rFonts w:ascii="Arial" w:hAnsi="Arial" w:cs="Arial" w:hint="eastAsia"/>
+          <w:rFonts w:hint="eastAsia" w:ascii="Arial" w:hAnsi="Arial" w:cs="Arial"/>
           <w:sz w:val="24"/>
           <w:szCs w:val="32"/>
         </w:rPr>
@@ -2678,15 +2641,15 @@
     </w:p>
     <w:p>
       <w:pPr>
-        <w:ind w:firstLineChars="100" w:firstLine="240"/>
-        <w:rPr>
-          <w:rFonts w:ascii="Arial" w:hAnsi="Arial" w:cs="Arial"/>
-          <w:sz w:val="24"/>
-        </w:rPr>
-      </w:pPr>
-      <w:r>
-        <w:rPr>
-          <w:rFonts w:ascii="Arial" w:hAnsi="Arial" w:cs="Arial" w:hint="eastAsia"/>
+        <w:ind w:firstLine="240" w:firstLineChars="100"/>
+        <w:rPr>
+          <w:rFonts w:ascii="Arial" w:hAnsi="Arial" w:cs="Arial"/>
+          <w:sz w:val="24"/>
+        </w:rPr>
+      </w:pPr>
+      <w:r>
+        <w:rPr>
+          <w:rFonts w:hint="eastAsia" w:ascii="Arial" w:hAnsi="Arial" w:cs="Arial"/>
           <w:sz w:val="24"/>
         </w:rPr>
         <w:t>4.3.2 i</w:t>
@@ -2700,7 +2663,7 @@
       </w:r>
       <w:r>
         <w:rPr>
-          <w:rFonts w:ascii="Arial" w:hAnsi="Arial" w:cs="Arial" w:hint="eastAsia"/>
+          <w:rFonts w:hint="eastAsia" w:ascii="Arial" w:hAnsi="Arial" w:cs="Arial"/>
           <w:sz w:val="24"/>
         </w:rPr>
         <w:t>: imitation AI is designed to imitate the behavior of adversaries and based on observed behaviors to develop its own strategy. Through a process of continuous feedback analysis during every gameplay to optimize performance in subsequent encounters</w:t>
@@ -2724,7 +2687,7 @@
       </w:pPr>
       <w:r>
         <w:rPr>
-          <w:rFonts w:ascii="Arial" w:hAnsi="Arial" w:cs="Arial" w:hint="eastAsia"/>
+          <w:rFonts w:hint="eastAsia" w:ascii="Arial" w:hAnsi="Arial" w:cs="Arial"/>
           <w:b/>
           <w:bCs/>
           <w:sz w:val="32"/>
@@ -2741,14 +2704,11 @@
         </w:rPr>
       </w:pPr>
       <w:r>
-        <w:rPr>
-          <w:noProof/>
-        </w:rPr>
         <w:drawing>
-          <wp:inline distT="0" distB="0" distL="114300" distR="114300" wp14:anchorId="081ACAD0" wp14:editId="06E3465D">
-            <wp:extent cx="5568315" cy="4082415"/>
-            <wp:effectExtent l="0" t="0" r="3810" b="3810"/>
-            <wp:docPr id="4" name="图片 4"/>
+          <wp:inline distT="0" distB="0" distL="114300" distR="114300">
+            <wp:extent cx="5185410" cy="3795395"/>
+            <wp:effectExtent l="0" t="0" r="5715" b="5080"/>
+            <wp:docPr id="4" name="图片 2"/>
             <wp:cNvGraphicFramePr>
               <a:graphicFrameLocks xmlns:a="http://schemas.openxmlformats.org/drawingml/2006/main" noChangeAspect="1"/>
             </wp:cNvGraphicFramePr>
@@ -2756,13 +2716,14 @@
               <a:graphicData uri="http://schemas.openxmlformats.org/drawingml/2006/picture">
                 <pic:pic xmlns:pic="http://schemas.openxmlformats.org/drawingml/2006/picture">
                   <pic:nvPicPr>
-                    <pic:cNvPr id="4" name="图片 4"/>
+                    <pic:cNvPr id="4" name="图片 2"/>
                     <pic:cNvPicPr>
                       <a:picLocks noChangeAspect="1"/>
                     </pic:cNvPicPr>
                   </pic:nvPicPr>
                   <pic:blipFill>
-                    <a:blip r:embed="rId7"/>
+                    <a:blip r:embed="rId6"/>
+                    <a:srcRect l="2386" t="3729" b="948"/>
                     <a:stretch>
                       <a:fillRect/>
                     </a:stretch>
@@ -2770,7 +2731,7 @@
                   <pic:spPr>
                     <a:xfrm>
                       <a:off x="0" y="0"/>
-                      <a:ext cx="5568315" cy="4082415"/>
+                      <a:ext cx="5185410" cy="3795395"/>
                     </a:xfrm>
                     <a:prstGeom prst="rect">
                       <a:avLst/>
@@ -2803,12 +2764,8 @@
         </w:rPr>
       </w:pPr>
       <w:r>
-        <w:rPr>
-          <w:noProof/>
-        </w:rPr>
-        <w:lastRenderedPageBreak/>
         <w:drawing>
-          <wp:inline distT="0" distB="0" distL="114300" distR="114300" wp14:anchorId="580F051F" wp14:editId="53445DF6">
+          <wp:inline distT="0" distB="0" distL="114300" distR="114300">
             <wp:extent cx="5163185" cy="3169285"/>
             <wp:effectExtent l="0" t="0" r="0" b="0"/>
             <wp:docPr id="5" name="图片 5"/>
@@ -2825,7 +2782,7 @@
                     </pic:cNvPicPr>
                   </pic:nvPicPr>
                   <pic:blipFill>
-                    <a:blip r:embed="rId8"/>
+                    <a:blip r:embed="rId7"/>
                     <a:srcRect t="1931" r="11234" b="3560"/>
                     <a:stretch>
                       <a:fillRect/>
@@ -2871,7 +2828,7 @@
       </w:pPr>
       <w:r>
         <w:rPr>
-          <w:rFonts w:ascii="Arial" w:hAnsi="Arial" w:cs="Arial" w:hint="eastAsia"/>
+          <w:rFonts w:hint="eastAsia" w:ascii="Arial" w:hAnsi="Arial" w:cs="Arial"/>
           <w:b/>
           <w:bCs/>
           <w:sz w:val="32"/>
@@ -2891,7 +2848,7 @@
       </w:pPr>
       <w:r>
         <w:rPr>
-          <w:rFonts w:ascii="Arial" w:hAnsi="Arial" w:cs="Arial" w:hint="eastAsia"/>
+          <w:rFonts w:hint="eastAsia" w:ascii="Arial" w:hAnsi="Arial" w:cs="Arial"/>
           <w:sz w:val="24"/>
         </w:rPr>
         <w:t>The animation is selected in a 2D style, portraying the grandeur of the landscape depicted on the map, along with the fluid movement of armies and seamless zooming capabilities. The duration of the opening animation should be kept at a moderate level to ensure player engagement without inducing impatience. Ideally, it should range from 30 seconds to 1 minute</w:t>
@@ -2916,7 +2873,7 @@
       </w:pPr>
       <w:r>
         <w:rPr>
-          <w:rFonts w:ascii="Arial" w:hAnsi="Arial" w:cs="Arial" w:hint="eastAsia"/>
+          <w:rFonts w:hint="eastAsia" w:ascii="Arial" w:hAnsi="Arial" w:cs="Arial"/>
           <w:b/>
           <w:bCs/>
           <w:sz w:val="32"/>
@@ -2936,7 +2893,7 @@
       </w:r>
       <w:r>
         <w:rPr>
-          <w:rFonts w:ascii="Arial" w:hAnsi="Arial" w:cs="Arial" w:hint="eastAsia"/>
+          <w:rFonts w:hint="eastAsia" w:ascii="Arial" w:hAnsi="Arial" w:cs="Arial"/>
           <w:b/>
           <w:bCs/>
           <w:sz w:val="32"/>
@@ -2956,7 +2913,7 @@
       </w:r>
       <w:r>
         <w:rPr>
-          <w:rFonts w:ascii="Arial" w:hAnsi="Arial" w:cs="Arial" w:hint="eastAsia"/>
+          <w:rFonts w:hint="eastAsia" w:ascii="Arial" w:hAnsi="Arial" w:cs="Arial"/>
           <w:b/>
           <w:bCs/>
           <w:sz w:val="24"/>
@@ -2976,7 +2933,7 @@
       </w:pPr>
       <w:r>
         <w:rPr>
-          <w:rFonts w:ascii="Arial" w:hAnsi="Arial" w:cs="Arial" w:hint="eastAsia"/>
+          <w:rFonts w:hint="eastAsia" w:ascii="Arial" w:hAnsi="Arial" w:cs="Arial"/>
           <w:b/>
           <w:bCs/>
           <w:sz w:val="24"/>
@@ -2987,16 +2944,16 @@
     </w:p>
     <w:p>
       <w:pPr>
-        <w:ind w:firstLineChars="100" w:firstLine="240"/>
-        <w:rPr>
-          <w:rFonts w:ascii="Arial" w:hAnsi="Arial" w:cs="Arial"/>
-          <w:sz w:val="24"/>
-          <w:szCs w:val="32"/>
-        </w:rPr>
-      </w:pPr>
-      <w:r>
-        <w:rPr>
-          <w:rFonts w:ascii="Arial" w:hAnsi="Arial" w:cs="Arial" w:hint="eastAsia"/>
+        <w:ind w:firstLine="240" w:firstLineChars="100"/>
+        <w:rPr>
+          <w:rFonts w:ascii="Arial" w:hAnsi="Arial" w:cs="Arial"/>
+          <w:sz w:val="24"/>
+          <w:szCs w:val="32"/>
+        </w:rPr>
+      </w:pPr>
+      <w:r>
+        <w:rPr>
+          <w:rFonts w:hint="eastAsia" w:ascii="Arial" w:hAnsi="Arial" w:cs="Arial"/>
           <w:sz w:val="24"/>
           <w:szCs w:val="32"/>
         </w:rPr>
@@ -3012,7 +2969,7 @@
       </w:r>
       <w:r>
         <w:rPr>
-          <w:rFonts w:ascii="Arial" w:hAnsi="Arial" w:cs="Arial" w:hint="eastAsia"/>
+          <w:rFonts w:hint="eastAsia" w:ascii="Arial" w:hAnsi="Arial" w:cs="Arial"/>
           <w:sz w:val="24"/>
           <w:szCs w:val="32"/>
         </w:rPr>
@@ -3028,7 +2985,7 @@
       </w:r>
       <w:r>
         <w:rPr>
-          <w:rFonts w:ascii="Arial" w:hAnsi="Arial" w:cs="Arial" w:hint="eastAsia"/>
+          <w:rFonts w:hint="eastAsia" w:ascii="Arial" w:hAnsi="Arial" w:cs="Arial"/>
           <w:sz w:val="24"/>
           <w:szCs w:val="32"/>
         </w:rPr>
@@ -3044,7 +3001,7 @@
       </w:r>
       <w:r>
         <w:rPr>
-          <w:rFonts w:ascii="Arial" w:hAnsi="Arial" w:cs="Arial" w:hint="eastAsia"/>
+          <w:rFonts w:hint="eastAsia" w:ascii="Arial" w:hAnsi="Arial" w:cs="Arial"/>
           <w:sz w:val="24"/>
           <w:szCs w:val="32"/>
         </w:rPr>
@@ -3062,16 +3019,16 @@
     </w:p>
     <w:p>
       <w:pPr>
-        <w:ind w:firstLineChars="100" w:firstLine="240"/>
-        <w:rPr>
-          <w:rFonts w:ascii="Arial" w:hAnsi="Arial" w:cs="Arial"/>
-          <w:sz w:val="24"/>
-          <w:szCs w:val="32"/>
-        </w:rPr>
-      </w:pPr>
-      <w:r>
-        <w:rPr>
-          <w:rFonts w:ascii="Arial" w:hAnsi="Arial" w:cs="Arial" w:hint="eastAsia"/>
+        <w:ind w:firstLine="240" w:firstLineChars="100"/>
+        <w:rPr>
+          <w:rFonts w:ascii="Arial" w:hAnsi="Arial" w:cs="Arial"/>
+          <w:sz w:val="24"/>
+          <w:szCs w:val="32"/>
+        </w:rPr>
+      </w:pPr>
+      <w:r>
+        <w:rPr>
+          <w:rFonts w:hint="eastAsia" w:ascii="Arial" w:hAnsi="Arial" w:cs="Arial"/>
           <w:sz w:val="24"/>
           <w:szCs w:val="32"/>
         </w:rPr>
@@ -3087,7 +3044,7 @@
       </w:r>
       <w:r>
         <w:rPr>
-          <w:rFonts w:ascii="Arial" w:hAnsi="Arial" w:cs="Arial" w:hint="eastAsia"/>
+          <w:rFonts w:hint="eastAsia" w:ascii="Arial" w:hAnsi="Arial" w:cs="Arial"/>
           <w:sz w:val="24"/>
           <w:szCs w:val="32"/>
         </w:rPr>
@@ -3095,7 +3052,7 @@
       </w:r>
       <w:r>
         <w:rPr>
-          <w:rFonts w:ascii="Arial" w:hAnsi="Arial" w:cs="Arial" w:hint="eastAsia"/>
+          <w:rFonts w:hint="eastAsia" w:ascii="Arial" w:hAnsi="Arial" w:cs="Arial"/>
           <w:sz w:val="24"/>
         </w:rPr>
         <w:t>when users engage in stimulating and activating tasks, the music should be excitable. Similarly, if the players are going to achieve victory and get the prize, the sound effects will show the music with a dense drumbeat or play cheerful victory sound effects, such as cheers, victory horns</w:t>
@@ -3122,7 +3079,7 @@
       </w:pPr>
       <w:r>
         <w:rPr>
-          <w:rFonts w:ascii="Arial" w:hAnsi="Arial" w:cs="Arial" w:hint="eastAsia"/>
+          <w:rFonts w:hint="eastAsia" w:ascii="Arial" w:hAnsi="Arial" w:cs="Arial"/>
           <w:b/>
           <w:bCs/>
           <w:sz w:val="24"/>
@@ -3141,7 +3098,7 @@
       </w:pPr>
       <w:r>
         <w:rPr>
-          <w:rFonts w:ascii="Arial" w:hAnsi="Arial" w:cs="Arial" w:hint="eastAsia"/>
+          <w:rFonts w:hint="eastAsia" w:ascii="Arial" w:hAnsi="Arial" w:cs="Arial"/>
           <w:sz w:val="24"/>
           <w:szCs w:val="32"/>
         </w:rPr>
@@ -3149,31 +3106,32 @@
       </w:r>
       <w:r>
         <w:rPr>
-          <w:rFonts w:ascii="Arial" w:hAnsi="Arial" w:cs="Arial" w:hint="eastAsia"/>
-          <w:sz w:val="24"/>
-        </w:rPr>
-        <w:t xml:space="preserve">instances of mournful scenes can have a musical accompaniment featuring the violoncello, which can contribute to the profound </w:t>
-      </w:r>
-      <w:r>
-        <w:rPr>
-          <w:rFonts w:ascii="Arial" w:hAnsi="Arial" w:cs="Arial" w:hint="eastAsia"/>
-          <w:sz w:val="24"/>
-        </w:rPr>
-        <w:lastRenderedPageBreak/>
-        <w:t xml:space="preserve">sense of irritation. On the contrary, scenes portraying positive emotion should accompany with a brisk music  </w:t>
-      </w:r>
-    </w:p>
-    <w:p>
-      <w:pPr>
-        <w:rPr>
-          <w:rFonts w:ascii="Arial" w:hAnsi="Arial" w:cs="Arial"/>
-          <w:sz w:val="24"/>
-          <w:szCs w:val="32"/>
-        </w:rPr>
-      </w:pPr>
-      <w:r>
-        <w:rPr>
-          <w:rFonts w:ascii="Arial" w:hAnsi="Arial" w:cs="Arial" w:hint="eastAsia"/>
+          <w:rFonts w:hint="eastAsia" w:ascii="Arial" w:hAnsi="Arial" w:cs="Arial"/>
+          <w:sz w:val="24"/>
+        </w:rPr>
+        <w:t>instances of mournful scenes can have a musical accompaniment featu</w:t>
+      </w:r>
+      <w:bookmarkStart w:id="6" w:name="_GoBack"/>
+      <w:bookmarkEnd w:id="6"/>
+      <w:r>
+        <w:rPr>
+          <w:rFonts w:hint="eastAsia" w:ascii="Arial" w:hAnsi="Arial" w:cs="Arial"/>
+          <w:sz w:val="24"/>
+        </w:rPr>
+        <w:t xml:space="preserve">ring the violoncello, which can contribute to the profound sense of irritation. On the contrary, scenes portraying positive emotion should accompany with a brisk music  </w:t>
+      </w:r>
+    </w:p>
+    <w:p>
+      <w:pPr>
+        <w:rPr>
+          <w:rFonts w:ascii="Arial" w:hAnsi="Arial" w:cs="Arial"/>
+          <w:sz w:val="24"/>
+          <w:szCs w:val="32"/>
+        </w:rPr>
+      </w:pPr>
+      <w:r>
+        <w:rPr>
+          <w:rFonts w:hint="eastAsia" w:ascii="Arial" w:hAnsi="Arial" w:cs="Arial"/>
           <w:sz w:val="24"/>
           <w:szCs w:val="32"/>
         </w:rPr>
@@ -3190,7 +3148,7 @@
       </w:pPr>
       <w:r>
         <w:rPr>
-          <w:rFonts w:ascii="Arial" w:hAnsi="Arial" w:cs="Arial" w:hint="eastAsia"/>
+          <w:rFonts w:hint="eastAsia" w:ascii="Arial" w:hAnsi="Arial" w:cs="Arial"/>
           <w:sz w:val="24"/>
           <w:szCs w:val="32"/>
         </w:rPr>
@@ -3236,20 +3194,20 @@
     <w:sectPr>
       <w:pgSz w:w="11906" w:h="16838"/>
       <w:pgMar w:top="1440" w:right="1800" w:bottom="1440" w:left="1800" w:header="851" w:footer="992" w:gutter="0"/>
-      <w:cols w:space="425"/>
-      <w:docGrid w:type="lines" w:linePitch="312"/>
+      <w:cols w:space="425" w:num="1"/>
+      <w:docGrid w:type="lines" w:linePitch="312" w:charSpace="0"/>
     </w:sectPr>
   </w:body>
 </w:document>
 </file>
 
 <file path=word/numbering.xml><?xml version="1.0" encoding="utf-8"?>
-<w:numbering xmlns:wpc="http://schemas.microsoft.com/office/word/2010/wordprocessingCanvas" xmlns:cx="http://schemas.microsoft.com/office/drawing/2014/chartex" xmlns:cx1="http://schemas.microsoft.com/office/drawing/2015/9/8/chartex" xmlns:cx2="http://schemas.microsoft.com/office/drawing/2015/10/21/chartex" xmlns:cx3="http://schemas.microsoft.com/office/drawing/2016/5/9/chartex" xmlns:cx4="http://schemas.microsoft.com/office/drawing/2016/5/10/chartex" xmlns:cx5="http://schemas.microsoft.com/office/drawing/2016/5/11/chartex" xmlns:cx6="http://schemas.microsoft.com/office/drawing/2016/5/12/chartex" xmlns:cx7="http://schemas.microsoft.com/office/drawing/2016/5/13/chartex" xmlns:cx8="http://schemas.microsoft.com/office/drawing/2016/5/14/chartex" xmlns:mc="http://schemas.openxmlformats.org/markup-compatibility/2006" xmlns:aink="http://schemas.microsoft.com/office/drawing/2016/ink" xmlns:am3d="http://schemas.microsoft.com/office/drawing/2017/model3d" xmlns:o="urn:schemas-microsoft-com:office:office" xmlns:oel="http://schemas.microsoft.com/office/2019/extlst" xmlns:r="http://schemas.openxmlformats.org/officeDocument/2006/relationships" xmlns:m="http://schemas.openxmlformats.org/officeDocument/2006/math" xmlns:v="urn:schemas-microsoft-com:vml" xmlns:wp14="http://schemas.microsoft.com/office/word/2010/wordprocessingDrawing" xmlns:wp="http://schemas.openxmlformats.org/drawingml/2006/wordprocessingDrawing" xmlns:w10="urn:schemas-microsoft-com:office:word" xmlns:w="http://schemas.openxmlformats.org/wordprocessingml/2006/main" xmlns:w14="http://schemas.microsoft.com/office/word/2010/wordml" xmlns:w15="http://schemas.microsoft.com/office/word/2012/wordml" xmlns:w16cex="http://schemas.microsoft.com/office/word/2018/wordml/cex" xmlns:w16cid="http://schemas.microsoft.com/office/word/2016/wordml/cid" xmlns:w16="http://schemas.microsoft.com/office/word/2018/wordml" xmlns:w16sdtdh="http://schemas.microsoft.com/office/word/2020/wordml/sdtdatahash" xmlns:w16se="http://schemas.microsoft.com/office/word/2015/wordml/symex" xmlns:wpg="http://schemas.microsoft.com/office/word/2010/wordprocessingGroup" xmlns:wpi="http://schemas.microsoft.com/office/word/2010/wordprocessingInk" xmlns:wne="http://schemas.microsoft.com/office/word/2006/wordml" xmlns:wps="http://schemas.microsoft.com/office/word/2010/wordprocessingShape" mc:Ignorable="w14 w15 w16se w16cid w16 w16cex w16sdtdh wp14">
-  <w:abstractNum w:abstractNumId="0" w15:restartNumberingAfterBreak="0">
+<w:numbering xmlns:wpc="http://schemas.microsoft.com/office/word/2010/wordprocessingCanvas" xmlns:mc="http://schemas.openxmlformats.org/markup-compatibility/2006" xmlns:o="urn:schemas-microsoft-com:office:office" xmlns:r="http://schemas.openxmlformats.org/officeDocument/2006/relationships" xmlns:m="http://schemas.openxmlformats.org/officeDocument/2006/math" xmlns:v="urn:schemas-microsoft-com:vml" xmlns:wp14="http://schemas.microsoft.com/office/word/2010/wordprocessingDrawing" xmlns:wp="http://schemas.openxmlformats.org/drawingml/2006/wordprocessingDrawing" xmlns:w10="urn:schemas-microsoft-com:office:word" xmlns:w="http://schemas.openxmlformats.org/wordprocessingml/2006/main" xmlns:w14="http://schemas.microsoft.com/office/word/2010/wordml" xmlns:wpg="http://schemas.microsoft.com/office/word/2010/wordprocessingGroup" xmlns:wpi="http://schemas.microsoft.com/office/word/2010/wordprocessingInk" xmlns:wne="http://schemas.microsoft.com/office/word/2006/wordml" xmlns:wps="http://schemas.microsoft.com/office/word/2010/wordprocessingShape" xmlns:wpsCustomData="http://www.wps.cn/officeDocument/2013/wpsCustomData" mc:Ignorable="w14 wp14">
+  <w:abstractNum w:abstractNumId="0">
     <w:nsid w:val="8BC56177"/>
     <w:multiLevelType w:val="singleLevel"/>
     <w:tmpl w:val="8BC56177"/>
-    <w:lvl w:ilvl="0">
+    <w:lvl w:ilvl="0" w:tentative="0">
       <w:start w:val="1"/>
       <w:numFmt w:val="bullet"/>
       <w:suff w:val="space"/>
@@ -3259,17 +3217,17 @@
         <w:ind w:left="840" w:hanging="420"/>
       </w:pPr>
       <w:rPr>
-        <w:rFonts w:ascii="Wingdings" w:hAnsi="Wingdings" w:hint="default"/>
+        <w:rFonts w:hint="default" w:ascii="Wingdings" w:hAnsi="Wingdings"/>
         <w:sz w:val="18"/>
         <w:szCs w:val="18"/>
       </w:rPr>
     </w:lvl>
   </w:abstractNum>
-  <w:abstractNum w:abstractNumId="1" w15:restartNumberingAfterBreak="0">
+  <w:abstractNum w:abstractNumId="1">
     <w:nsid w:val="D13098F2"/>
     <w:multiLevelType w:val="singleLevel"/>
     <w:tmpl w:val="D13098F2"/>
-    <w:lvl w:ilvl="0">
+    <w:lvl w:ilvl="0" w:tentative="0">
       <w:start w:val="1"/>
       <w:numFmt w:val="bullet"/>
       <w:suff w:val="space"/>
@@ -3279,17 +3237,17 @@
         <w:ind w:left="630" w:hanging="420"/>
       </w:pPr>
       <w:rPr>
-        <w:rFonts w:ascii="Wingdings" w:hAnsi="Wingdings" w:hint="default"/>
+        <w:rFonts w:hint="default" w:ascii="Wingdings" w:hAnsi="Wingdings"/>
         <w:sz w:val="18"/>
         <w:szCs w:val="18"/>
       </w:rPr>
     </w:lvl>
   </w:abstractNum>
-  <w:abstractNum w:abstractNumId="2" w15:restartNumberingAfterBreak="0">
+  <w:abstractNum w:abstractNumId="2">
     <w:nsid w:val="4595EA00"/>
     <w:multiLevelType w:val="singleLevel"/>
     <w:tmpl w:val="4595EA00"/>
-    <w:lvl w:ilvl="0">
+    <w:lvl w:ilvl="0" w:tentative="0">
       <w:start w:val="1"/>
       <w:numFmt w:val="bullet"/>
       <w:suff w:val="space"/>
@@ -3299,350 +3257,317 @@
         <w:ind w:left="840" w:hanging="420"/>
       </w:pPr>
       <w:rPr>
-        <w:rFonts w:ascii="Wingdings" w:hAnsi="Wingdings" w:hint="default"/>
+        <w:rFonts w:hint="default" w:ascii="Wingdings" w:hAnsi="Wingdings"/>
         <w:sz w:val="18"/>
         <w:szCs w:val="18"/>
       </w:rPr>
     </w:lvl>
   </w:abstractNum>
-  <w:num w:numId="1" w16cid:durableId="810172869">
+  <w:num w:numId="1">
     <w:abstractNumId w:val="1"/>
   </w:num>
-  <w:num w:numId="2" w16cid:durableId="1070274505">
+  <w:num w:numId="2">
     <w:abstractNumId w:val="0"/>
   </w:num>
-  <w:num w:numId="3" w16cid:durableId="443967707">
+  <w:num w:numId="3">
     <w:abstractNumId w:val="2"/>
   </w:num>
 </w:numbering>
 </file>
 
 <file path=word/styles.xml><?xml version="1.0" encoding="utf-8"?>
-<w:styles xmlns:mc="http://schemas.openxmlformats.org/markup-compatibility/2006" xmlns:r="http://schemas.openxmlformats.org/officeDocument/2006/relationships" xmlns:w="http://schemas.openxmlformats.org/wordprocessingml/2006/main" xmlns:w14="http://schemas.microsoft.com/office/word/2010/wordml" xmlns:w15="http://schemas.microsoft.com/office/word/2012/wordml" xmlns:w16cex="http://schemas.microsoft.com/office/word/2018/wordml/cex" xmlns:w16cid="http://schemas.microsoft.com/office/word/2016/wordml/cid" xmlns:w16="http://schemas.microsoft.com/office/word/2018/wordml" xmlns:w16sdtdh="http://schemas.microsoft.com/office/word/2020/wordml/sdtdatahash" xmlns:w16se="http://schemas.microsoft.com/office/word/2015/wordml/symex" mc:Ignorable="w14 w15 w16se w16cid w16 w16cex w16sdtdh">
+<w:styles xmlns:mc="http://schemas.openxmlformats.org/markup-compatibility/2006" xmlns:o="urn:schemas-microsoft-com:office:office" xmlns:r="http://schemas.openxmlformats.org/officeDocument/2006/relationships" xmlns:m="http://schemas.openxmlformats.org/officeDocument/2006/math" xmlns:v="urn:schemas-microsoft-com:vml" xmlns:w="http://schemas.openxmlformats.org/wordprocessingml/2006/main" xmlns:w14="http://schemas.microsoft.com/office/word/2010/wordml" xmlns:w10="urn:schemas-microsoft-com:office:word" xmlns:sl="http://schemas.openxmlformats.org/schemaLibrary/2006/main" xmlns:wpsCustomData="http://www.wps.cn/officeDocument/2013/wpsCustomData" mc:Ignorable="w14">
   <w:docDefaults>
     <w:rPrDefault>
       <w:rPr>
-        <w:rFonts w:ascii="Times New Roman" w:eastAsia="宋体" w:hAnsi="Times New Roman" w:cs="Times New Roman"/>
-        <w:lang w:val="en-US" w:eastAsia="zh-CN" w:bidi="ar-SA"/>
+        <w:rFonts w:ascii="Times New Roman" w:hAnsi="Times New Roman" w:eastAsia="宋体" w:cs="Times New Roman"/>
       </w:rPr>
     </w:rPrDefault>
     <w:pPrDefault/>
   </w:docDefaults>
-  <w:latentStyles w:defLockedState="0" w:defUIPriority="0" w:defSemiHidden="0" w:defUnhideWhenUsed="0" w:defQFormat="0" w:count="376">
-    <w:lsdException w:name="Normal" w:qFormat="1"/>
-    <w:lsdException w:name="heading 1" w:qFormat="1"/>
-    <w:lsdException w:name="heading 2" w:semiHidden="1" w:unhideWhenUsed="1" w:qFormat="1"/>
-    <w:lsdException w:name="heading 3" w:semiHidden="1" w:unhideWhenUsed="1" w:qFormat="1"/>
-    <w:lsdException w:name="heading 4" w:semiHidden="1" w:unhideWhenUsed="1" w:qFormat="1"/>
-    <w:lsdException w:name="heading 5" w:semiHidden="1" w:unhideWhenUsed="1" w:qFormat="1"/>
-    <w:lsdException w:name="heading 6" w:semiHidden="1" w:unhideWhenUsed="1" w:qFormat="1"/>
-    <w:lsdException w:name="heading 7" w:semiHidden="1" w:unhideWhenUsed="1" w:qFormat="1"/>
-    <w:lsdException w:name="heading 8" w:semiHidden="1" w:unhideWhenUsed="1" w:qFormat="1"/>
-    <w:lsdException w:name="heading 9" w:semiHidden="1" w:unhideWhenUsed="1" w:qFormat="1"/>
-    <w:lsdException w:name="caption" w:semiHidden="1" w:unhideWhenUsed="1" w:qFormat="1"/>
-    <w:lsdException w:name="Title" w:qFormat="1"/>
-    <w:lsdException w:name="Default Paragraph Font" w:semiHidden="1" w:qFormat="1"/>
-    <w:lsdException w:name="Subtitle" w:qFormat="1"/>
-    <w:lsdException w:name="Strong" w:qFormat="1"/>
-    <w:lsdException w:name="Emphasis" w:qFormat="1"/>
-    <w:lsdException w:name="HTML Top of Form" w:semiHidden="1" w:uiPriority="99" w:unhideWhenUsed="1"/>
-    <w:lsdException w:name="HTML Bottom of Form" w:semiHidden="1" w:uiPriority="99" w:unhideWhenUsed="1"/>
-    <w:lsdException w:name="Normal Table" w:semiHidden="1" w:unhideWhenUsed="1" w:qFormat="1"/>
-    <w:lsdException w:name="No List" w:semiHidden="1" w:uiPriority="99" w:unhideWhenUsed="1"/>
-    <w:lsdException w:name="Outline List 1" w:semiHidden="1" w:uiPriority="99" w:unhideWhenUsed="1"/>
-    <w:lsdException w:name="Outline List 2" w:semiHidden="1" w:uiPriority="99" w:unhideWhenUsed="1"/>
-    <w:lsdException w:name="Outline List 3" w:semiHidden="1" w:uiPriority="99" w:unhideWhenUsed="1"/>
-    <w:lsdException w:name="Table Simple 1" w:semiHidden="1" w:unhideWhenUsed="1"/>
-    <w:lsdException w:name="Table Simple 2" w:semiHidden="1" w:unhideWhenUsed="1"/>
-    <w:lsdException w:name="Table Simple 3" w:semiHidden="1" w:unhideWhenUsed="1"/>
-    <w:lsdException w:name="Table Classic 1" w:semiHidden="1" w:unhideWhenUsed="1"/>
-    <w:lsdException w:name="Table Classic 2" w:semiHidden="1" w:unhideWhenUsed="1"/>
-    <w:lsdException w:name="Table Classic 3" w:semiHidden="1" w:unhideWhenUsed="1"/>
-    <w:lsdException w:name="Table Classic 4" w:semiHidden="1" w:unhideWhenUsed="1"/>
-    <w:lsdException w:name="Table Colorful 1" w:semiHidden="1" w:unhideWhenUsed="1"/>
-    <w:lsdException w:name="Table Colorful 2" w:semiHidden="1" w:unhideWhenUsed="1"/>
-    <w:lsdException w:name="Table Colorful 3" w:semiHidden="1" w:unhideWhenUsed="1"/>
-    <w:lsdException w:name="Table Columns 1" w:semiHidden="1" w:unhideWhenUsed="1"/>
-    <w:lsdException w:name="Table Columns 2" w:semiHidden="1" w:unhideWhenUsed="1"/>
-    <w:lsdException w:name="Table Columns 3" w:semiHidden="1" w:unhideWhenUsed="1"/>
-    <w:lsdException w:name="Table Columns 4" w:semiHidden="1" w:unhideWhenUsed="1"/>
-    <w:lsdException w:name="Table Columns 5" w:semiHidden="1" w:unhideWhenUsed="1"/>
-    <w:lsdException w:name="Table Grid 1" w:semiHidden="1" w:unhideWhenUsed="1"/>
-    <w:lsdException w:name="Table Grid 2" w:semiHidden="1" w:unhideWhenUsed="1"/>
-    <w:lsdException w:name="Table Grid 3" w:semiHidden="1" w:unhideWhenUsed="1"/>
-    <w:lsdException w:name="Table Grid 4" w:semiHidden="1" w:unhideWhenUsed="1"/>
-    <w:lsdException w:name="Table Grid 5" w:semiHidden="1" w:unhideWhenUsed="1"/>
-    <w:lsdException w:name="Table Grid 6" w:semiHidden="1" w:unhideWhenUsed="1"/>
-    <w:lsdException w:name="Table Grid 7" w:semiHidden="1" w:unhideWhenUsed="1"/>
-    <w:lsdException w:name="Table Grid 8" w:semiHidden="1" w:unhideWhenUsed="1"/>
-    <w:lsdException w:name="Table List 1" w:semiHidden="1" w:unhideWhenUsed="1"/>
-    <w:lsdException w:name="Table List 2" w:semiHidden="1" w:unhideWhenUsed="1"/>
-    <w:lsdException w:name="Table List 3" w:semiHidden="1" w:unhideWhenUsed="1"/>
-    <w:lsdException w:name="Table List 4" w:semiHidden="1" w:unhideWhenUsed="1"/>
-    <w:lsdException w:name="Table List 5" w:semiHidden="1" w:unhideWhenUsed="1"/>
-    <w:lsdException w:name="Table List 6" w:semiHidden="1" w:unhideWhenUsed="1"/>
-    <w:lsdException w:name="Table List 7" w:semiHidden="1" w:unhideWhenUsed="1"/>
-    <w:lsdException w:name="Table List 8" w:semiHidden="1" w:unhideWhenUsed="1"/>
-    <w:lsdException w:name="Table 3D effects 1" w:semiHidden="1" w:unhideWhenUsed="1"/>
-    <w:lsdException w:name="Table 3D effects 2" w:semiHidden="1" w:unhideWhenUsed="1"/>
-    <w:lsdException w:name="Table 3D effects 3" w:semiHidden="1" w:unhideWhenUsed="1"/>
-    <w:lsdException w:name="Table Contemporary" w:semiHidden="1" w:unhideWhenUsed="1"/>
-    <w:lsdException w:name="Table Elegant" w:semiHidden="1" w:unhideWhenUsed="1"/>
-    <w:lsdException w:name="Table Professional" w:semiHidden="1" w:unhideWhenUsed="1"/>
-    <w:lsdException w:name="Table Subtle 1" w:semiHidden="1" w:unhideWhenUsed="1"/>
-    <w:lsdException w:name="Table Subtle 2" w:semiHidden="1" w:unhideWhenUsed="1"/>
-    <w:lsdException w:name="Table Web 1" w:semiHidden="1" w:unhideWhenUsed="1"/>
-    <w:lsdException w:name="Table Web 2" w:semiHidden="1" w:unhideWhenUsed="1"/>
-    <w:lsdException w:name="Table Web 3" w:semiHidden="1" w:unhideWhenUsed="1"/>
-    <w:lsdException w:name="Table Theme" w:semiHidden="1" w:unhideWhenUsed="1"/>
-    <w:lsdException w:name="Placeholder Text" w:semiHidden="1" w:uiPriority="99" w:unhideWhenUsed="1"/>
-    <w:lsdException w:name="No Spacing" w:semiHidden="1" w:uiPriority="99" w:unhideWhenUsed="1"/>
-    <w:lsdException w:name="Light Shading" w:uiPriority="60"/>
-    <w:lsdException w:name="Light List" w:uiPriority="61"/>
-    <w:lsdException w:name="Light Grid" w:uiPriority="62"/>
-    <w:lsdException w:name="Medium Shading 1" w:uiPriority="63"/>
-    <w:lsdException w:name="Medium Shading 2" w:uiPriority="64"/>
-    <w:lsdException w:name="Medium List 1" w:uiPriority="65"/>
-    <w:lsdException w:name="Medium List 2" w:uiPriority="66"/>
-    <w:lsdException w:name="Medium Grid 1" w:uiPriority="67"/>
-    <w:lsdException w:name="Medium Grid 2" w:uiPriority="68"/>
-    <w:lsdException w:name="Medium Grid 3" w:uiPriority="69"/>
-    <w:lsdException w:name="Dark List" w:uiPriority="70"/>
-    <w:lsdException w:name="Colorful Shading" w:uiPriority="71"/>
-    <w:lsdException w:name="Colorful List" w:uiPriority="72"/>
-    <w:lsdException w:name="Colorful Grid" w:uiPriority="73"/>
-    <w:lsdException w:name="Light Shading Accent 1" w:uiPriority="60"/>
-    <w:lsdException w:name="Light List Accent 1" w:uiPriority="61"/>
-    <w:lsdException w:name="Light Grid Accent 1" w:uiPriority="62"/>
-    <w:lsdException w:name="Medium Shading 1 Accent 1" w:uiPriority="63"/>
-    <w:lsdException w:name="Medium Shading 2 Accent 1" w:uiPriority="64"/>
-    <w:lsdException w:name="Medium List 1 Accent 1" w:uiPriority="65"/>
-    <w:lsdException w:name="Revision" w:semiHidden="1" w:uiPriority="99" w:unhideWhenUsed="1"/>
-    <w:lsdException w:name="List Paragraph" w:semiHidden="1" w:uiPriority="99" w:unhideWhenUsed="1"/>
-    <w:lsdException w:name="Quote" w:semiHidden="1" w:uiPriority="99" w:unhideWhenUsed="1"/>
-    <w:lsdException w:name="Intense Quote" w:semiHidden="1" w:uiPriority="99" w:unhideWhenUsed="1"/>
-    <w:lsdException w:name="Medium List 2 Accent 1" w:uiPriority="66"/>
-    <w:lsdException w:name="Medium Grid 1 Accent 1" w:uiPriority="67"/>
-    <w:lsdException w:name="Medium Grid 2 Accent 1" w:uiPriority="68"/>
-    <w:lsdException w:name="Medium Grid 3 Accent 1" w:uiPriority="69"/>
-    <w:lsdException w:name="Dark List Accent 1" w:uiPriority="70"/>
-    <w:lsdException w:name="Colorful Shading Accent 1" w:uiPriority="71"/>
-    <w:lsdException w:name="Colorful List Accent 1" w:uiPriority="72"/>
-    <w:lsdException w:name="Colorful Grid Accent 1" w:uiPriority="73"/>
-    <w:lsdException w:name="Light Shading Accent 2" w:uiPriority="60"/>
-    <w:lsdException w:name="Light List Accent 2" w:uiPriority="61"/>
-    <w:lsdException w:name="Light Grid Accent 2" w:uiPriority="62"/>
-    <w:lsdException w:name="Medium Shading 1 Accent 2" w:uiPriority="63"/>
-    <w:lsdException w:name="Medium Shading 2 Accent 2" w:uiPriority="64"/>
-    <w:lsdException w:name="Medium List 1 Accent 2" w:uiPriority="65"/>
-    <w:lsdException w:name="Medium List 2 Accent 2" w:uiPriority="66"/>
-    <w:lsdException w:name="Medium Grid 1 Accent 2" w:uiPriority="67"/>
-    <w:lsdException w:name="Medium Grid 2 Accent 2" w:uiPriority="68"/>
-    <w:lsdException w:name="Medium Grid 3 Accent 2" w:uiPriority="69"/>
-    <w:lsdException w:name="Dark List Accent 2" w:uiPriority="70"/>
-    <w:lsdException w:name="Colorful Shading Accent 2" w:uiPriority="71"/>
-    <w:lsdException w:name="Colorful List Accent 2" w:uiPriority="72"/>
-    <w:lsdException w:name="Colorful Grid Accent 2" w:uiPriority="73"/>
-    <w:lsdException w:name="Light Shading Accent 3" w:uiPriority="60"/>
-    <w:lsdException w:name="Light List Accent 3" w:uiPriority="61"/>
-    <w:lsdException w:name="Light Grid Accent 3" w:uiPriority="62"/>
-    <w:lsdException w:name="Medium Shading 1 Accent 3" w:uiPriority="63"/>
-    <w:lsdException w:name="Medium Shading 2 Accent 3" w:uiPriority="64"/>
-    <w:lsdException w:name="Medium List 1 Accent 3" w:uiPriority="65"/>
-    <w:lsdException w:name="Medium List 2 Accent 3" w:uiPriority="66"/>
-    <w:lsdException w:name="Medium Grid 1 Accent 3" w:uiPriority="67"/>
-    <w:lsdException w:name="Medium Grid 2 Accent 3" w:uiPriority="68"/>
-    <w:lsdException w:name="Medium Grid 3 Accent 3" w:uiPriority="69"/>
-    <w:lsdException w:name="Dark List Accent 3" w:uiPriority="70"/>
-    <w:lsdException w:name="Colorful Shading Accent 3" w:uiPriority="71"/>
-    <w:lsdException w:name="Colorful List Accent 3" w:uiPriority="72"/>
-    <w:lsdException w:name="Colorful Grid Accent 3" w:uiPriority="73"/>
-    <w:lsdException w:name="Light Shading Accent 4" w:uiPriority="60"/>
-    <w:lsdException w:name="Light List Accent 4" w:uiPriority="61"/>
-    <w:lsdException w:name="Light Grid Accent 4" w:uiPriority="62"/>
-    <w:lsdException w:name="Medium Shading 1 Accent 4" w:uiPriority="63"/>
-    <w:lsdException w:name="Medium Shading 2 Accent 4" w:uiPriority="64"/>
-    <w:lsdException w:name="Medium List 1 Accent 4" w:uiPriority="65"/>
-    <w:lsdException w:name="Medium List 2 Accent 4" w:uiPriority="66"/>
-    <w:lsdException w:name="Medium Grid 1 Accent 4" w:uiPriority="67"/>
-    <w:lsdException w:name="Medium Grid 2 Accent 4" w:uiPriority="68"/>
-    <w:lsdException w:name="Medium Grid 3 Accent 4" w:uiPriority="69"/>
-    <w:lsdException w:name="Dark List Accent 4" w:uiPriority="70"/>
-    <w:lsdException w:name="Colorful Shading Accent 4" w:uiPriority="71"/>
-    <w:lsdException w:name="Colorful List Accent 4" w:uiPriority="72"/>
-    <w:lsdException w:name="Colorful Grid Accent 4" w:uiPriority="73"/>
-    <w:lsdException w:name="Light Shading Accent 5" w:uiPriority="60"/>
-    <w:lsdException w:name="Light List Accent 5" w:uiPriority="61"/>
-    <w:lsdException w:name="Light Grid Accent 5" w:uiPriority="62"/>
-    <w:lsdException w:name="Medium Shading 1 Accent 5" w:uiPriority="63"/>
-    <w:lsdException w:name="Medium Shading 2 Accent 5" w:uiPriority="64"/>
-    <w:lsdException w:name="Medium List 1 Accent 5" w:uiPriority="65"/>
-    <w:lsdException w:name="Medium List 2 Accent 5" w:uiPriority="66"/>
-    <w:lsdException w:name="Medium Grid 1 Accent 5" w:uiPriority="67"/>
-    <w:lsdException w:name="Medium Grid 2 Accent 5" w:uiPriority="68"/>
-    <w:lsdException w:name="Medium Grid 3 Accent 5" w:uiPriority="69"/>
-    <w:lsdException w:name="Dark List Accent 5" w:uiPriority="70"/>
-    <w:lsdException w:name="Colorful Shading Accent 5" w:uiPriority="71"/>
-    <w:lsdException w:name="Colorful List Accent 5" w:uiPriority="72"/>
-    <w:lsdException w:name="Colorful Grid Accent 5" w:uiPriority="73"/>
-    <w:lsdException w:name="Light Shading Accent 6" w:uiPriority="60"/>
-    <w:lsdException w:name="Light List Accent 6" w:uiPriority="61"/>
-    <w:lsdException w:name="Light Grid Accent 6" w:uiPriority="62"/>
-    <w:lsdException w:name="Medium Shading 1 Accent 6" w:uiPriority="63"/>
-    <w:lsdException w:name="Medium Shading 2 Accent 6" w:uiPriority="64"/>
-    <w:lsdException w:name="Medium List 1 Accent 6" w:uiPriority="65"/>
-    <w:lsdException w:name="Medium List 2 Accent 6" w:uiPriority="66"/>
-    <w:lsdException w:name="Medium Grid 1 Accent 6" w:uiPriority="67"/>
-    <w:lsdException w:name="Medium Grid 2 Accent 6" w:uiPriority="68"/>
-    <w:lsdException w:name="Medium Grid 3 Accent 6" w:uiPriority="69"/>
-    <w:lsdException w:name="Dark List Accent 6" w:uiPriority="70"/>
-    <w:lsdException w:name="Colorful Shading Accent 6" w:uiPriority="71"/>
-    <w:lsdException w:name="Colorful List Accent 6" w:uiPriority="72"/>
-    <w:lsdException w:name="Colorful Grid Accent 6" w:uiPriority="73"/>
-    <w:lsdException w:name="Subtle Emphasis" w:uiPriority="19" w:qFormat="1"/>
-    <w:lsdException w:name="Intense Emphasis" w:uiPriority="21" w:qFormat="1"/>
-    <w:lsdException w:name="Subtle Reference" w:uiPriority="31" w:qFormat="1"/>
-    <w:lsdException w:name="Intense Reference" w:uiPriority="32" w:qFormat="1"/>
-    <w:lsdException w:name="Book Title" w:uiPriority="33" w:qFormat="1"/>
-    <w:lsdException w:name="Bibliography" w:semiHidden="1" w:uiPriority="37" w:unhideWhenUsed="1"/>
-    <w:lsdException w:name="TOC Heading" w:semiHidden="1" w:uiPriority="39" w:unhideWhenUsed="1" w:qFormat="1"/>
-    <w:lsdException w:name="Plain Table 1" w:uiPriority="41"/>
-    <w:lsdException w:name="Plain Table 2" w:uiPriority="42"/>
-    <w:lsdException w:name="Plain Table 3" w:uiPriority="43"/>
-    <w:lsdException w:name="Plain Table 4" w:uiPriority="44"/>
-    <w:lsdException w:name="Plain Table 5" w:uiPriority="45"/>
-    <w:lsdException w:name="Grid Table Light" w:uiPriority="40"/>
-    <w:lsdException w:name="Grid Table 1 Light" w:uiPriority="46"/>
-    <w:lsdException w:name="Grid Table 2" w:uiPriority="47"/>
-    <w:lsdException w:name="Grid Table 3" w:uiPriority="48"/>
-    <w:lsdException w:name="Grid Table 4" w:uiPriority="49"/>
-    <w:lsdException w:name="Grid Table 5 Dark" w:uiPriority="50"/>
-    <w:lsdException w:name="Grid Table 6 Colorful" w:uiPriority="51"/>
-    <w:lsdException w:name="Grid Table 7 Colorful" w:uiPriority="52"/>
-    <w:lsdException w:name="Grid Table 1 Light Accent 1" w:uiPriority="46"/>
-    <w:lsdException w:name="Grid Table 2 Accent 1" w:uiPriority="47"/>
-    <w:lsdException w:name="Grid Table 3 Accent 1" w:uiPriority="48"/>
-    <w:lsdException w:name="Grid Table 4 Accent 1" w:uiPriority="49"/>
-    <w:lsdException w:name="Grid Table 5 Dark Accent 1" w:uiPriority="50"/>
-    <w:lsdException w:name="Grid Table 6 Colorful Accent 1" w:uiPriority="51"/>
-    <w:lsdException w:name="Grid Table 7 Colorful Accent 1" w:uiPriority="52"/>
-    <w:lsdException w:name="Grid Table 1 Light Accent 2" w:uiPriority="46"/>
-    <w:lsdException w:name="Grid Table 2 Accent 2" w:uiPriority="47"/>
-    <w:lsdException w:name="Grid Table 3 Accent 2" w:uiPriority="48"/>
-    <w:lsdException w:name="Grid Table 4 Accent 2" w:uiPriority="49"/>
-    <w:lsdException w:name="Grid Table 5 Dark Accent 2" w:uiPriority="50"/>
-    <w:lsdException w:name="Grid Table 6 Colorful Accent 2" w:uiPriority="51"/>
-    <w:lsdException w:name="Grid Table 7 Colorful Accent 2" w:uiPriority="52"/>
-    <w:lsdException w:name="Grid Table 1 Light Accent 3" w:uiPriority="46"/>
-    <w:lsdException w:name="Grid Table 2 Accent 3" w:uiPriority="47"/>
-    <w:lsdException w:name="Grid Table 3 Accent 3" w:uiPriority="48"/>
-    <w:lsdException w:name="Grid Table 4 Accent 3" w:uiPriority="49"/>
-    <w:lsdException w:name="Grid Table 5 Dark Accent 3" w:uiPriority="50"/>
-    <w:lsdException w:name="Grid Table 6 Colorful Accent 3" w:uiPriority="51"/>
-    <w:lsdException w:name="Grid Table 7 Colorful Accent 3" w:uiPriority="52"/>
-    <w:lsdException w:name="Grid Table 1 Light Accent 4" w:uiPriority="46"/>
-    <w:lsdException w:name="Grid Table 2 Accent 4" w:uiPriority="47"/>
-    <w:lsdException w:name="Grid Table 3 Accent 4" w:uiPriority="48"/>
-    <w:lsdException w:name="Grid Table 4 Accent 4" w:uiPriority="49"/>
-    <w:lsdException w:name="Grid Table 5 Dark Accent 4" w:uiPriority="50"/>
-    <w:lsdException w:name="Grid Table 6 Colorful Accent 4" w:uiPriority="51"/>
-    <w:lsdException w:name="Grid Table 7 Colorful Accent 4" w:uiPriority="52"/>
-    <w:lsdException w:name="Grid Table 1 Light Accent 5" w:uiPriority="46"/>
-    <w:lsdException w:name="Grid Table 2 Accent 5" w:uiPriority="47"/>
-    <w:lsdException w:name="Grid Table 3 Accent 5" w:uiPriority="48"/>
-    <w:lsdException w:name="Grid Table 4 Accent 5" w:uiPriority="49"/>
-    <w:lsdException w:name="Grid Table 5 Dark Accent 5" w:uiPriority="50"/>
-    <w:lsdException w:name="Grid Table 6 Colorful Accent 5" w:uiPriority="51"/>
-    <w:lsdException w:name="Grid Table 7 Colorful Accent 5" w:uiPriority="52"/>
-    <w:lsdException w:name="Grid Table 1 Light Accent 6" w:uiPriority="46"/>
-    <w:lsdException w:name="Grid Table 2 Accent 6" w:uiPriority="47"/>
-    <w:lsdException w:name="Grid Table 3 Accent 6" w:uiPriority="48"/>
-    <w:lsdException w:name="Grid Table 4 Accent 6" w:uiPriority="49"/>
-    <w:lsdException w:name="Grid Table 5 Dark Accent 6" w:uiPriority="50"/>
-    <w:lsdException w:name="Grid Table 6 Colorful Accent 6" w:uiPriority="51"/>
-    <w:lsdException w:name="Grid Table 7 Colorful Accent 6" w:uiPriority="52"/>
-    <w:lsdException w:name="List Table 1 Light" w:uiPriority="46"/>
-    <w:lsdException w:name="List Table 2" w:uiPriority="47"/>
-    <w:lsdException w:name="List Table 3" w:uiPriority="48"/>
-    <w:lsdException w:name="List Table 4" w:uiPriority="49"/>
-    <w:lsdException w:name="List Table 5 Dark" w:uiPriority="50"/>
-    <w:lsdException w:name="List Table 6 Colorful" w:uiPriority="51"/>
-    <w:lsdException w:name="List Table 7 Colorful" w:uiPriority="52"/>
-    <w:lsdException w:name="List Table 1 Light Accent 1" w:uiPriority="46"/>
-    <w:lsdException w:name="List Table 2 Accent 1" w:uiPriority="47"/>
-    <w:lsdException w:name="List Table 3 Accent 1" w:uiPriority="48"/>
-    <w:lsdException w:name="List Table 4 Accent 1" w:uiPriority="49"/>
-    <w:lsdException w:name="List Table 5 Dark Accent 1" w:uiPriority="50"/>
-    <w:lsdException w:name="List Table 6 Colorful Accent 1" w:uiPriority="51"/>
-    <w:lsdException w:name="List Table 7 Colorful Accent 1" w:uiPriority="52"/>
-    <w:lsdException w:name="List Table 1 Light Accent 2" w:uiPriority="46"/>
-    <w:lsdException w:name="List Table 2 Accent 2" w:uiPriority="47"/>
-    <w:lsdException w:name="List Table 3 Accent 2" w:uiPriority="48"/>
-    <w:lsdException w:name="List Table 4 Accent 2" w:uiPriority="49"/>
-    <w:lsdException w:name="List Table 5 Dark Accent 2" w:uiPriority="50"/>
-    <w:lsdException w:name="List Table 6 Colorful Accent 2" w:uiPriority="51"/>
-    <w:lsdException w:name="List Table 7 Colorful Accent 2" w:uiPriority="52"/>
-    <w:lsdException w:name="List Table 1 Light Accent 3" w:uiPriority="46"/>
-    <w:lsdException w:name="List Table 2 Accent 3" w:uiPriority="47"/>
-    <w:lsdException w:name="List Table 3 Accent 3" w:uiPriority="48"/>
-    <w:lsdException w:name="List Table 4 Accent 3" w:uiPriority="49"/>
-    <w:lsdException w:name="List Table 5 Dark Accent 3" w:uiPriority="50"/>
-    <w:lsdException w:name="List Table 6 Colorful Accent 3" w:uiPriority="51"/>
-    <w:lsdException w:name="List Table 7 Colorful Accent 3" w:uiPriority="52"/>
-    <w:lsdException w:name="List Table 1 Light Accent 4" w:uiPriority="46"/>
-    <w:lsdException w:name="List Table 2 Accent 4" w:uiPriority="47"/>
-    <w:lsdException w:name="List Table 3 Accent 4" w:uiPriority="48"/>
-    <w:lsdException w:name="List Table 4 Accent 4" w:uiPriority="49"/>
-    <w:lsdException w:name="List Table 5 Dark Accent 4" w:uiPriority="50"/>
-    <w:lsdException w:name="List Table 6 Colorful Accent 4" w:uiPriority="51"/>
-    <w:lsdException w:name="List Table 7 Colorful Accent 4" w:uiPriority="52"/>
-    <w:lsdException w:name="List Table 1 Light Accent 5" w:uiPriority="46"/>
-    <w:lsdException w:name="List Table 2 Accent 5" w:uiPriority="47"/>
-    <w:lsdException w:name="List Table 3 Accent 5" w:uiPriority="48"/>
-    <w:lsdException w:name="List Table 4 Accent 5" w:uiPriority="49"/>
-    <w:lsdException w:name="List Table 5 Dark Accent 5" w:uiPriority="50"/>
-    <w:lsdException w:name="List Table 6 Colorful Accent 5" w:uiPriority="51"/>
-    <w:lsdException w:name="List Table 7 Colorful Accent 5" w:uiPriority="52"/>
-    <w:lsdException w:name="List Table 1 Light Accent 6" w:uiPriority="46"/>
-    <w:lsdException w:name="List Table 2 Accent 6" w:uiPriority="47"/>
-    <w:lsdException w:name="List Table 3 Accent 6" w:uiPriority="48"/>
-    <w:lsdException w:name="List Table 4 Accent 6" w:uiPriority="49"/>
-    <w:lsdException w:name="List Table 5 Dark Accent 6" w:uiPriority="50"/>
-    <w:lsdException w:name="List Table 6 Colorful Accent 6" w:uiPriority="51"/>
-    <w:lsdException w:name="List Table 7 Colorful Accent 6" w:uiPriority="52"/>
-    <w:lsdException w:name="Mention" w:semiHidden="1" w:uiPriority="99" w:unhideWhenUsed="1"/>
-    <w:lsdException w:name="Smart Hyperlink" w:semiHidden="1" w:uiPriority="99" w:unhideWhenUsed="1"/>
-    <w:lsdException w:name="Hashtag" w:semiHidden="1" w:uiPriority="99" w:unhideWhenUsed="1"/>
-    <w:lsdException w:name="Unresolved Mention" w:semiHidden="1" w:uiPriority="99" w:unhideWhenUsed="1"/>
-    <w:lsdException w:name="Smart Link" w:semiHidden="1" w:uiPriority="99" w:unhideWhenUsed="1"/>
+  <w:latentStyles w:count="260" w:defQFormat="0" w:defUnhideWhenUsed="1" w:defSemiHidden="1" w:defUIPriority="99" w:defLockedState="0">
+    <w:lsdException w:qFormat="1" w:unhideWhenUsed="0" w:uiPriority="0" w:semiHidden="0" w:name="Normal"/>
+    <w:lsdException w:qFormat="1" w:unhideWhenUsed="0" w:uiPriority="0" w:semiHidden="0" w:name="heading 1"/>
+    <w:lsdException w:qFormat="1" w:uiPriority="0" w:name="heading 2"/>
+    <w:lsdException w:qFormat="1" w:uiPriority="0" w:name="heading 3"/>
+    <w:lsdException w:qFormat="1" w:uiPriority="0" w:name="heading 4"/>
+    <w:lsdException w:qFormat="1" w:uiPriority="0" w:name="heading 5"/>
+    <w:lsdException w:qFormat="1" w:uiPriority="0" w:name="heading 6"/>
+    <w:lsdException w:qFormat="1" w:uiPriority="0" w:name="heading 7"/>
+    <w:lsdException w:qFormat="1" w:uiPriority="0" w:name="heading 8"/>
+    <w:lsdException w:qFormat="1" w:uiPriority="0" w:name="heading 9"/>
+    <w:lsdException w:unhideWhenUsed="0" w:uiPriority="0" w:semiHidden="0" w:name="index 1"/>
+    <w:lsdException w:unhideWhenUsed="0" w:uiPriority="0" w:semiHidden="0" w:name="index 2"/>
+    <w:lsdException w:unhideWhenUsed="0" w:uiPriority="0" w:semiHidden="0" w:name="index 3"/>
+    <w:lsdException w:unhideWhenUsed="0" w:uiPriority="0" w:semiHidden="0" w:name="index 4"/>
+    <w:lsdException w:unhideWhenUsed="0" w:uiPriority="0" w:semiHidden="0" w:name="index 5"/>
+    <w:lsdException w:unhideWhenUsed="0" w:uiPriority="0" w:semiHidden="0" w:name="index 6"/>
+    <w:lsdException w:unhideWhenUsed="0" w:uiPriority="0" w:semiHidden="0" w:name="index 7"/>
+    <w:lsdException w:unhideWhenUsed="0" w:uiPriority="0" w:semiHidden="0" w:name="index 8"/>
+    <w:lsdException w:unhideWhenUsed="0" w:uiPriority="0" w:semiHidden="0" w:name="index 9"/>
+    <w:lsdException w:unhideWhenUsed="0" w:uiPriority="0" w:semiHidden="0" w:name="toc 1"/>
+    <w:lsdException w:unhideWhenUsed="0" w:uiPriority="0" w:semiHidden="0" w:name="toc 2"/>
+    <w:lsdException w:unhideWhenUsed="0" w:uiPriority="0" w:semiHidden="0" w:name="toc 3"/>
+    <w:lsdException w:unhideWhenUsed="0" w:uiPriority="0" w:semiHidden="0" w:name="toc 4"/>
+    <w:lsdException w:unhideWhenUsed="0" w:uiPriority="0" w:semiHidden="0" w:name="toc 5"/>
+    <w:lsdException w:unhideWhenUsed="0" w:uiPriority="0" w:semiHidden="0" w:name="toc 6"/>
+    <w:lsdException w:unhideWhenUsed="0" w:uiPriority="0" w:semiHidden="0" w:name="toc 7"/>
+    <w:lsdException w:unhideWhenUsed="0" w:uiPriority="0" w:semiHidden="0" w:name="toc 8"/>
+    <w:lsdException w:unhideWhenUsed="0" w:uiPriority="0" w:semiHidden="0" w:name="toc 9"/>
+    <w:lsdException w:unhideWhenUsed="0" w:uiPriority="0" w:semiHidden="0" w:name="Normal Indent"/>
+    <w:lsdException w:unhideWhenUsed="0" w:uiPriority="0" w:semiHidden="0" w:name="footnote text"/>
+    <w:lsdException w:unhideWhenUsed="0" w:uiPriority="0" w:semiHidden="0" w:name="annotation text"/>
+    <w:lsdException w:unhideWhenUsed="0" w:uiPriority="0" w:semiHidden="0" w:name="header"/>
+    <w:lsdException w:unhideWhenUsed="0" w:uiPriority="0" w:semiHidden="0" w:name="footer"/>
+    <w:lsdException w:unhideWhenUsed="0" w:uiPriority="0" w:semiHidden="0" w:name="index heading"/>
+    <w:lsdException w:qFormat="1" w:uiPriority="0" w:name="caption"/>
+    <w:lsdException w:unhideWhenUsed="0" w:uiPriority="0" w:semiHidden="0" w:name="table of figures"/>
+    <w:lsdException w:unhideWhenUsed="0" w:uiPriority="0" w:semiHidden="0" w:name="envelope address"/>
+    <w:lsdException w:unhideWhenUsed="0" w:uiPriority="0" w:semiHidden="0" w:name="envelope return"/>
+    <w:lsdException w:unhideWhenUsed="0" w:uiPriority="0" w:semiHidden="0" w:name="footnote reference"/>
+    <w:lsdException w:unhideWhenUsed="0" w:uiPriority="0" w:semiHidden="0" w:name="annotation reference"/>
+    <w:lsdException w:unhideWhenUsed="0" w:uiPriority="0" w:semiHidden="0" w:name="line number"/>
+    <w:lsdException w:unhideWhenUsed="0" w:uiPriority="0" w:semiHidden="0" w:name="page number"/>
+    <w:lsdException w:unhideWhenUsed="0" w:uiPriority="0" w:semiHidden="0" w:name="endnote reference"/>
+    <w:lsdException w:unhideWhenUsed="0" w:uiPriority="0" w:semiHidden="0" w:name="endnote text"/>
+    <w:lsdException w:unhideWhenUsed="0" w:uiPriority="0" w:semiHidden="0" w:name="table of authorities"/>
+    <w:lsdException w:unhideWhenUsed="0" w:uiPriority="0" w:semiHidden="0" w:name="macro"/>
+    <w:lsdException w:unhideWhenUsed="0" w:uiPriority="0" w:semiHidden="0" w:name="toa heading"/>
+    <w:lsdException w:unhideWhenUsed="0" w:uiPriority="0" w:semiHidden="0" w:name="List"/>
+    <w:lsdException w:unhideWhenUsed="0" w:uiPriority="0" w:semiHidden="0" w:name="List Bullet"/>
+    <w:lsdException w:unhideWhenUsed="0" w:uiPriority="0" w:semiHidden="0" w:name="List Number"/>
+    <w:lsdException w:unhideWhenUsed="0" w:uiPriority="0" w:semiHidden="0" w:name="List 2"/>
+    <w:lsdException w:unhideWhenUsed="0" w:uiPriority="0" w:semiHidden="0" w:name="List 3"/>
+    <w:lsdException w:unhideWhenUsed="0" w:uiPriority="0" w:semiHidden="0" w:name="List 4"/>
+    <w:lsdException w:unhideWhenUsed="0" w:uiPriority="0" w:semiHidden="0" w:name="List 5"/>
+    <w:lsdException w:unhideWhenUsed="0" w:uiPriority="0" w:semiHidden="0" w:name="List Bullet 2"/>
+    <w:lsdException w:unhideWhenUsed="0" w:uiPriority="0" w:semiHidden="0" w:name="List Bullet 3"/>
+    <w:lsdException w:unhideWhenUsed="0" w:uiPriority="0" w:semiHidden="0" w:name="List Bullet 4"/>
+    <w:lsdException w:unhideWhenUsed="0" w:uiPriority="0" w:semiHidden="0" w:name="List Bullet 5"/>
+    <w:lsdException w:unhideWhenUsed="0" w:uiPriority="0" w:semiHidden="0" w:name="List Number 2"/>
+    <w:lsdException w:unhideWhenUsed="0" w:uiPriority="0" w:semiHidden="0" w:name="List Number 3"/>
+    <w:lsdException w:unhideWhenUsed="0" w:uiPriority="0" w:semiHidden="0" w:name="List Number 4"/>
+    <w:lsdException w:unhideWhenUsed="0" w:uiPriority="0" w:semiHidden="0" w:name="List Number 5"/>
+    <w:lsdException w:qFormat="1" w:unhideWhenUsed="0" w:uiPriority="0" w:semiHidden="0" w:name="Title"/>
+    <w:lsdException w:unhideWhenUsed="0" w:uiPriority="0" w:semiHidden="0" w:name="Closing"/>
+    <w:lsdException w:unhideWhenUsed="0" w:uiPriority="0" w:semiHidden="0" w:name="Signature"/>
+    <w:lsdException w:qFormat="1" w:uiPriority="1" w:name="Default Paragraph Font"/>
+    <w:lsdException w:unhideWhenUsed="0" w:uiPriority="0" w:semiHidden="0" w:name="Body Text"/>
+    <w:lsdException w:unhideWhenUsed="0" w:uiPriority="0" w:semiHidden="0" w:name="Body Text Indent"/>
+    <w:lsdException w:unhideWhenUsed="0" w:uiPriority="0" w:semiHidden="0" w:name="List Continue"/>
+    <w:lsdException w:unhideWhenUsed="0" w:uiPriority="0" w:semiHidden="0" w:name="List Continue 2"/>
+    <w:lsdException w:unhideWhenUsed="0" w:uiPriority="0" w:semiHidden="0" w:name="List Continue 3"/>
+    <w:lsdException w:unhideWhenUsed="0" w:uiPriority="0" w:semiHidden="0" w:name="List Continue 4"/>
+    <w:lsdException w:unhideWhenUsed="0" w:uiPriority="0" w:semiHidden="0" w:name="List Continue 5"/>
+    <w:lsdException w:unhideWhenUsed="0" w:uiPriority="0" w:semiHidden="0" w:name="Message Header"/>
+    <w:lsdException w:qFormat="1" w:unhideWhenUsed="0" w:uiPriority="0" w:semiHidden="0" w:name="Subtitle"/>
+    <w:lsdException w:unhideWhenUsed="0" w:uiPriority="0" w:semiHidden="0" w:name="Salutation"/>
+    <w:lsdException w:unhideWhenUsed="0" w:uiPriority="0" w:semiHidden="0" w:name="Date"/>
+    <w:lsdException w:unhideWhenUsed="0" w:uiPriority="0" w:semiHidden="0" w:name="Body Text First Indent"/>
+    <w:lsdException w:unhideWhenUsed="0" w:uiPriority="0" w:semiHidden="0" w:name="Body Text First Indent 2"/>
+    <w:lsdException w:unhideWhenUsed="0" w:uiPriority="0" w:semiHidden="0" w:name="Note Heading"/>
+    <w:lsdException w:unhideWhenUsed="0" w:uiPriority="0" w:semiHidden="0" w:name="Body Text 2"/>
+    <w:lsdException w:unhideWhenUsed="0" w:uiPriority="0" w:semiHidden="0" w:name="Body Text 3"/>
+    <w:lsdException w:unhideWhenUsed="0" w:uiPriority="0" w:semiHidden="0" w:name="Body Text Indent 2"/>
+    <w:lsdException w:unhideWhenUsed="0" w:uiPriority="0" w:semiHidden="0" w:name="Body Text Indent 3"/>
+    <w:lsdException w:unhideWhenUsed="0" w:uiPriority="0" w:semiHidden="0" w:name="Block Text"/>
+    <w:lsdException w:unhideWhenUsed="0" w:uiPriority="0" w:semiHidden="0" w:name="Hyperlink"/>
+    <w:lsdException w:unhideWhenUsed="0" w:uiPriority="0" w:semiHidden="0" w:name="FollowedHyperlink"/>
+    <w:lsdException w:qFormat="1" w:unhideWhenUsed="0" w:uiPriority="0" w:semiHidden="0" w:name="Strong"/>
+    <w:lsdException w:qFormat="1" w:unhideWhenUsed="0" w:uiPriority="0" w:semiHidden="0" w:name="Emphasis"/>
+    <w:lsdException w:unhideWhenUsed="0" w:uiPriority="0" w:semiHidden="0" w:name="Document Map"/>
+    <w:lsdException w:unhideWhenUsed="0" w:uiPriority="0" w:semiHidden="0" w:name="Plain Text"/>
+    <w:lsdException w:unhideWhenUsed="0" w:uiPriority="0" w:semiHidden="0" w:name="E-mail Signature"/>
+    <w:lsdException w:qFormat="1" w:unhideWhenUsed="0" w:uiPriority="0" w:semiHidden="0" w:name="Normal (Web)"/>
+    <w:lsdException w:unhideWhenUsed="0" w:uiPriority="0" w:semiHidden="0" w:name="HTML Acronym"/>
+    <w:lsdException w:unhideWhenUsed="0" w:uiPriority="0" w:semiHidden="0" w:name="HTML Address"/>
+    <w:lsdException w:unhideWhenUsed="0" w:uiPriority="0" w:semiHidden="0" w:name="HTML Cite"/>
+    <w:lsdException w:unhideWhenUsed="0" w:uiPriority="0" w:semiHidden="0" w:name="HTML Code"/>
+    <w:lsdException w:unhideWhenUsed="0" w:uiPriority="0" w:semiHidden="0" w:name="HTML Definition"/>
+    <w:lsdException w:unhideWhenUsed="0" w:uiPriority="0" w:semiHidden="0" w:name="HTML Keyboard"/>
+    <w:lsdException w:unhideWhenUsed="0" w:uiPriority="0" w:semiHidden="0" w:name="HTML Preformatted"/>
+    <w:lsdException w:unhideWhenUsed="0" w:uiPriority="0" w:semiHidden="0" w:name="HTML Sample"/>
+    <w:lsdException w:unhideWhenUsed="0" w:uiPriority="0" w:semiHidden="0" w:name="HTML Typewriter"/>
+    <w:lsdException w:unhideWhenUsed="0" w:uiPriority="0" w:semiHidden="0" w:name="HTML Variable"/>
+    <w:lsdException w:qFormat="1" w:uiPriority="99" w:name="Normal Table"/>
+    <w:lsdException w:unhideWhenUsed="0" w:uiPriority="0" w:semiHidden="0" w:name="annotation subject"/>
+    <w:lsdException w:uiPriority="0" w:name="Table Simple 1"/>
+    <w:lsdException w:uiPriority="0" w:name="Table Simple 2"/>
+    <w:lsdException w:uiPriority="0" w:name="Table Simple 3"/>
+    <w:lsdException w:uiPriority="0" w:name="Table Classic 1"/>
+    <w:lsdException w:uiPriority="0" w:name="Table Classic 2"/>
+    <w:lsdException w:uiPriority="0" w:name="Table Classic 3"/>
+    <w:lsdException w:uiPriority="0" w:name="Table Classic 4"/>
+    <w:lsdException w:uiPriority="0" w:name="Table Colorful 1"/>
+    <w:lsdException w:uiPriority="0" w:name="Table Colorful 2"/>
+    <w:lsdException w:uiPriority="0" w:name="Table Colorful 3"/>
+    <w:lsdException w:uiPriority="0" w:name="Table Columns 1"/>
+    <w:lsdException w:uiPriority="0" w:name="Table Columns 2"/>
+    <w:lsdException w:uiPriority="0" w:name="Table Columns 3"/>
+    <w:lsdException w:uiPriority="0" w:name="Table Columns 4"/>
+    <w:lsdException w:uiPriority="0" w:name="Table Columns 5"/>
+    <w:lsdException w:uiPriority="0" w:name="Table Grid 1"/>
+    <w:lsdException w:uiPriority="0" w:name="Table Grid 2"/>
+    <w:lsdException w:uiPriority="0" w:name="Table Grid 3"/>
+    <w:lsdException w:uiPriority="0" w:name="Table Grid 4"/>
+    <w:lsdException w:uiPriority="0" w:name="Table Grid 5"/>
+    <w:lsdException w:uiPriority="0" w:name="Table Grid 6"/>
+    <w:lsdException w:uiPriority="0" w:name="Table Grid 7"/>
+    <w:lsdException w:uiPriority="0" w:name="Table Grid 8"/>
+    <w:lsdException w:uiPriority="0" w:name="Table List 1"/>
+    <w:lsdException w:uiPriority="0" w:name="Table List 2"/>
+    <w:lsdException w:uiPriority="0" w:name="Table List 3"/>
+    <w:lsdException w:uiPriority="0" w:name="Table List 4"/>
+    <w:lsdException w:uiPriority="0" w:name="Table List 5"/>
+    <w:lsdException w:uiPriority="0" w:name="Table List 6"/>
+    <w:lsdException w:uiPriority="0" w:name="Table List 7"/>
+    <w:lsdException w:uiPriority="0" w:name="Table List 8"/>
+    <w:lsdException w:uiPriority="0" w:name="Table 3D effects 1"/>
+    <w:lsdException w:uiPriority="0" w:name="Table 3D effects 2"/>
+    <w:lsdException w:uiPriority="0" w:name="Table 3D effects 3"/>
+    <w:lsdException w:uiPriority="0" w:name="Table Contemporary"/>
+    <w:lsdException w:uiPriority="0" w:name="Table Elegant"/>
+    <w:lsdException w:uiPriority="0" w:name="Table Professional"/>
+    <w:lsdException w:uiPriority="0" w:name="Table Subtle 1"/>
+    <w:lsdException w:uiPriority="0" w:name="Table Subtle 2"/>
+    <w:lsdException w:uiPriority="0" w:name="Table Web 1"/>
+    <w:lsdException w:uiPriority="0" w:name="Table Web 2"/>
+    <w:lsdException w:uiPriority="0" w:name="Table Web 3"/>
+    <w:lsdException w:unhideWhenUsed="0" w:uiPriority="0" w:semiHidden="0" w:name="Balloon Text"/>
+    <w:lsdException w:unhideWhenUsed="0" w:uiPriority="0" w:semiHidden="0" w:name="Table Grid"/>
+    <w:lsdException w:uiPriority="0" w:name="Table Theme"/>
+    <w:lsdException w:unhideWhenUsed="0" w:uiPriority="60" w:semiHidden="0" w:name="Light Shading"/>
+    <w:lsdException w:unhideWhenUsed="0" w:uiPriority="61" w:semiHidden="0" w:name="Light List"/>
+    <w:lsdException w:unhideWhenUsed="0" w:uiPriority="62" w:semiHidden="0" w:name="Light Grid"/>
+    <w:lsdException w:unhideWhenUsed="0" w:uiPriority="63" w:semiHidden="0" w:name="Medium Shading 1"/>
+    <w:lsdException w:unhideWhenUsed="0" w:uiPriority="64" w:semiHidden="0" w:name="Medium Shading 2"/>
+    <w:lsdException w:unhideWhenUsed="0" w:uiPriority="65" w:semiHidden="0" w:name="Medium List 1"/>
+    <w:lsdException w:unhideWhenUsed="0" w:uiPriority="66" w:semiHidden="0" w:name="Medium List 2"/>
+    <w:lsdException w:unhideWhenUsed="0" w:uiPriority="67" w:semiHidden="0" w:name="Medium Grid 1"/>
+    <w:lsdException w:unhideWhenUsed="0" w:uiPriority="68" w:semiHidden="0" w:name="Medium Grid 2"/>
+    <w:lsdException w:unhideWhenUsed="0" w:uiPriority="69" w:semiHidden="0" w:name="Medium Grid 3"/>
+    <w:lsdException w:unhideWhenUsed="0" w:uiPriority="70" w:semiHidden="0" w:name="Dark List"/>
+    <w:lsdException w:unhideWhenUsed="0" w:uiPriority="71" w:semiHidden="0" w:name="Colorful Shading"/>
+    <w:lsdException w:unhideWhenUsed="0" w:uiPriority="72" w:semiHidden="0" w:name="Colorful List"/>
+    <w:lsdException w:unhideWhenUsed="0" w:uiPriority="73" w:semiHidden="0" w:name="Colorful Grid"/>
+    <w:lsdException w:unhideWhenUsed="0" w:uiPriority="60" w:semiHidden="0" w:name="Light Shading Accent 1"/>
+    <w:lsdException w:unhideWhenUsed="0" w:uiPriority="61" w:semiHidden="0" w:name="Light List Accent 1"/>
+    <w:lsdException w:unhideWhenUsed="0" w:uiPriority="62" w:semiHidden="0" w:name="Light Grid Accent 1"/>
+    <w:lsdException w:unhideWhenUsed="0" w:uiPriority="63" w:semiHidden="0" w:name="Medium Shading 1 Accent 1"/>
+    <w:lsdException w:unhideWhenUsed="0" w:uiPriority="64" w:semiHidden="0" w:name="Medium Shading 2 Accent 1"/>
+    <w:lsdException w:unhideWhenUsed="0" w:uiPriority="65" w:semiHidden="0" w:name="Medium List 1 Accent 1"/>
+    <w:lsdException w:unhideWhenUsed="0" w:uiPriority="66" w:semiHidden="0" w:name="Medium List 2 Accent 1"/>
+    <w:lsdException w:unhideWhenUsed="0" w:uiPriority="67" w:semiHidden="0" w:name="Medium Grid 1 Accent 1"/>
+    <w:lsdException w:unhideWhenUsed="0" w:uiPriority="68" w:semiHidden="0" w:name="Medium Grid 2 Accent 1"/>
+    <w:lsdException w:unhideWhenUsed="0" w:uiPriority="69" w:semiHidden="0" w:name="Medium Grid 3 Accent 1"/>
+    <w:lsdException w:unhideWhenUsed="0" w:uiPriority="70" w:semiHidden="0" w:name="Dark List Accent 1"/>
+    <w:lsdException w:unhideWhenUsed="0" w:uiPriority="71" w:semiHidden="0" w:name="Colorful Shading Accent 1"/>
+    <w:lsdException w:unhideWhenUsed="0" w:uiPriority="72" w:semiHidden="0" w:name="Colorful List Accent 1"/>
+    <w:lsdException w:unhideWhenUsed="0" w:uiPriority="73" w:semiHidden="0" w:name="Colorful Grid Accent 1"/>
+    <w:lsdException w:unhideWhenUsed="0" w:uiPriority="60" w:semiHidden="0" w:name="Light Shading Accent 2"/>
+    <w:lsdException w:unhideWhenUsed="0" w:uiPriority="61" w:semiHidden="0" w:name="Light List Accent 2"/>
+    <w:lsdException w:unhideWhenUsed="0" w:uiPriority="62" w:semiHidden="0" w:name="Light Grid Accent 2"/>
+    <w:lsdException w:unhideWhenUsed="0" w:uiPriority="63" w:semiHidden="0" w:name="Medium Shading 1 Accent 2"/>
+    <w:lsdException w:unhideWhenUsed="0" w:uiPriority="64" w:semiHidden="0" w:name="Medium Shading 2 Accent 2"/>
+    <w:lsdException w:unhideWhenUsed="0" w:uiPriority="65" w:semiHidden="0" w:name="Medium List 1 Accent 2"/>
+    <w:lsdException w:unhideWhenUsed="0" w:uiPriority="66" w:semiHidden="0" w:name="Medium List 2 Accent 2"/>
+    <w:lsdException w:unhideWhenUsed="0" w:uiPriority="67" w:semiHidden="0" w:name="Medium Grid 1 Accent 2"/>
+    <w:lsdException w:unhideWhenUsed="0" w:uiPriority="68" w:semiHidden="0" w:name="Medium Grid 2 Accent 2"/>
+    <w:lsdException w:unhideWhenUsed="0" w:uiPriority="69" w:semiHidden="0" w:name="Medium Grid 3 Accent 2"/>
+    <w:lsdException w:unhideWhenUsed="0" w:uiPriority="70" w:semiHidden="0" w:name="Dark List Accent 2"/>
+    <w:lsdException w:unhideWhenUsed="0" w:uiPriority="71" w:semiHidden="0" w:name="Colorful Shading Accent 2"/>
+    <w:lsdException w:unhideWhenUsed="0" w:uiPriority="72" w:semiHidden="0" w:name="Colorful List Accent 2"/>
+    <w:lsdException w:unhideWhenUsed="0" w:uiPriority="73" w:semiHidden="0" w:name="Colorful Grid Accent 2"/>
+    <w:lsdException w:unhideWhenUsed="0" w:uiPriority="60" w:semiHidden="0" w:name="Light Shading Accent 3"/>
+    <w:lsdException w:unhideWhenUsed="0" w:uiPriority="61" w:semiHidden="0" w:name="Light List Accent 3"/>
+    <w:lsdException w:unhideWhenUsed="0" w:uiPriority="62" w:semiHidden="0" w:name="Light Grid Accent 3"/>
+    <w:lsdException w:unhideWhenUsed="0" w:uiPriority="63" w:semiHidden="0" w:name="Medium Shading 1 Accent 3"/>
+    <w:lsdException w:unhideWhenUsed="0" w:uiPriority="64" w:semiHidden="0" w:name="Medium Shading 2 Accent 3"/>
+    <w:lsdException w:unhideWhenUsed="0" w:uiPriority="65" w:semiHidden="0" w:name="Medium List 1 Accent 3"/>
+    <w:lsdException w:unhideWhenUsed="0" w:uiPriority="66" w:semiHidden="0" w:name="Medium List 2 Accent 3"/>
+    <w:lsdException w:unhideWhenUsed="0" w:uiPriority="67" w:semiHidden="0" w:name="Medium Grid 1 Accent 3"/>
+    <w:lsdException w:unhideWhenUsed="0" w:uiPriority="68" w:semiHidden="0" w:name="Medium Grid 2 Accent 3"/>
+    <w:lsdException w:unhideWhenUsed="0" w:uiPriority="69" w:semiHidden="0" w:name="Medium Grid 3 Accent 3"/>
+    <w:lsdException w:unhideWhenUsed="0" w:uiPriority="70" w:semiHidden="0" w:name="Dark List Accent 3"/>
+    <w:lsdException w:unhideWhenUsed="0" w:uiPriority="71" w:semiHidden="0" w:name="Colorful Shading Accent 3"/>
+    <w:lsdException w:unhideWhenUsed="0" w:uiPriority="72" w:semiHidden="0" w:name="Colorful List Accent 3"/>
+    <w:lsdException w:unhideWhenUsed="0" w:uiPriority="73" w:semiHidden="0" w:name="Colorful Grid Accent 3"/>
+    <w:lsdException w:unhideWhenUsed="0" w:uiPriority="60" w:semiHidden="0" w:name="Light Shading Accent 4"/>
+    <w:lsdException w:unhideWhenUsed="0" w:uiPriority="61" w:semiHidden="0" w:name="Light List Accent 4"/>
+    <w:lsdException w:unhideWhenUsed="0" w:uiPriority="62" w:semiHidden="0" w:name="Light Grid Accent 4"/>
+    <w:lsdException w:unhideWhenUsed="0" w:uiPriority="63" w:semiHidden="0" w:name="Medium Shading 1 Accent 4"/>
+    <w:lsdException w:unhideWhenUsed="0" w:uiPriority="64" w:semiHidden="0" w:name="Medium Shading 2 Accent 4"/>
+    <w:lsdException w:unhideWhenUsed="0" w:uiPriority="65" w:semiHidden="0" w:name="Medium List 1 Accent 4"/>
+    <w:lsdException w:unhideWhenUsed="0" w:uiPriority="66" w:semiHidden="0" w:name="Medium List 2 Accent 4"/>
+    <w:lsdException w:unhideWhenUsed="0" w:uiPriority="67" w:semiHidden="0" w:name="Medium Grid 1 Accent 4"/>
+    <w:lsdException w:unhideWhenUsed="0" w:uiPriority="68" w:semiHidden="0" w:name="Medium Grid 2 Accent 4"/>
+    <w:lsdException w:unhideWhenUsed="0" w:uiPriority="69" w:semiHidden="0" w:name="Medium Grid 3 Accent 4"/>
+    <w:lsdException w:unhideWhenUsed="0" w:uiPriority="70" w:semiHidden="0" w:name="Dark List Accent 4"/>
+    <w:lsdException w:unhideWhenUsed="0" w:uiPriority="71" w:semiHidden="0" w:name="Colorful Shading Accent 4"/>
+    <w:lsdException w:unhideWhenUsed="0" w:uiPriority="72" w:semiHidden="0" w:name="Colorful List Accent 4"/>
+    <w:lsdException w:unhideWhenUsed="0" w:uiPriority="73" w:semiHidden="0" w:name="Colorful Grid Accent 4"/>
+    <w:lsdException w:unhideWhenUsed="0" w:uiPriority="60" w:semiHidden="0" w:name="Light Shading Accent 5"/>
+    <w:lsdException w:unhideWhenUsed="0" w:uiPriority="61" w:semiHidden="0" w:name="Light List Accent 5"/>
+    <w:lsdException w:unhideWhenUsed="0" w:uiPriority="62" w:semiHidden="0" w:name="Light Grid Accent 5"/>
+    <w:lsdException w:unhideWhenUsed="0" w:uiPriority="63" w:semiHidden="0" w:name="Medium Shading 1 Accent 5"/>
+    <w:lsdException w:unhideWhenUsed="0" w:uiPriority="64" w:semiHidden="0" w:name="Medium Shading 2 Accent 5"/>
+    <w:lsdException w:unhideWhenUsed="0" w:uiPriority="65" w:semiHidden="0" w:name="Medium List 1 Accent 5"/>
+    <w:lsdException w:unhideWhenUsed="0" w:uiPriority="66" w:semiHidden="0" w:name="Medium List 2 Accent 5"/>
+    <w:lsdException w:unhideWhenUsed="0" w:uiPriority="67" w:semiHidden="0" w:name="Medium Grid 1 Accent 5"/>
+    <w:lsdException w:unhideWhenUsed="0" w:uiPriority="68" w:semiHidden="0" w:name="Medium Grid 2 Accent 5"/>
+    <w:lsdException w:unhideWhenUsed="0" w:uiPriority="69" w:semiHidden="0" w:name="Medium Grid 3 Accent 5"/>
+    <w:lsdException w:unhideWhenUsed="0" w:uiPriority="70" w:semiHidden="0" w:name="Dark List Accent 5"/>
+    <w:lsdException w:unhideWhenUsed="0" w:uiPriority="71" w:semiHidden="0" w:name="Colorful Shading Accent 5"/>
+    <w:lsdException w:unhideWhenUsed="0" w:uiPriority="72" w:semiHidden="0" w:name="Colorful List Accent 5"/>
+    <w:lsdException w:unhideWhenUsed="0" w:uiPriority="73" w:semiHidden="0" w:name="Colorful Grid Accent 5"/>
+    <w:lsdException w:unhideWhenUsed="0" w:uiPriority="60" w:semiHidden="0" w:name="Light Shading Accent 6"/>
+    <w:lsdException w:unhideWhenUsed="0" w:uiPriority="61" w:semiHidden="0" w:name="Light List Accent 6"/>
+    <w:lsdException w:unhideWhenUsed="0" w:uiPriority="62" w:semiHidden="0" w:name="Light Grid Accent 6"/>
+    <w:lsdException w:unhideWhenUsed="0" w:uiPriority="63" w:semiHidden="0" w:name="Medium Shading 1 Accent 6"/>
+    <w:lsdException w:unhideWhenUsed="0" w:uiPriority="64" w:semiHidden="0" w:name="Medium Shading 2 Accent 6"/>
+    <w:lsdException w:unhideWhenUsed="0" w:uiPriority="65" w:semiHidden="0" w:name="Medium List 1 Accent 6"/>
+    <w:lsdException w:unhideWhenUsed="0" w:uiPriority="66" w:semiHidden="0" w:name="Medium List 2 Accent 6"/>
+    <w:lsdException w:unhideWhenUsed="0" w:uiPriority="67" w:semiHidden="0" w:name="Medium Grid 1 Accent 6"/>
+    <w:lsdException w:unhideWhenUsed="0" w:uiPriority="68" w:semiHidden="0" w:name="Medium Grid 2 Accent 6"/>
+    <w:lsdException w:unhideWhenUsed="0" w:uiPriority="69" w:semiHidden="0" w:name="Medium Grid 3 Accent 6"/>
+    <w:lsdException w:unhideWhenUsed="0" w:uiPriority="70" w:semiHidden="0" w:name="Dark List Accent 6"/>
+    <w:lsdException w:unhideWhenUsed="0" w:uiPriority="71" w:semiHidden="0" w:name="Colorful Shading Accent 6"/>
+    <w:lsdException w:unhideWhenUsed="0" w:uiPriority="72" w:semiHidden="0" w:name="Colorful List Accent 6"/>
+    <w:lsdException w:unhideWhenUsed="0" w:uiPriority="73" w:semiHidden="0" w:name="Colorful Grid Accent 6"/>
   </w:latentStyles>
-  <w:style w:type="paragraph" w:default="1" w:styleId="a">
+  <w:style w:type="paragraph" w:default="1" w:styleId="1">
     <w:name w:val="Normal"/>
+    <w:autoRedefine/>
     <w:qFormat/>
+    <w:uiPriority w:val="0"/>
     <w:pPr>
       <w:widowControl w:val="0"/>
       <w:jc w:val="both"/>
     </w:pPr>
     <w:rPr>
-      <w:rFonts w:asciiTheme="minorHAnsi" w:eastAsiaTheme="minorEastAsia" w:hAnsiTheme="minorHAnsi" w:cstheme="minorBidi"/>
+      <w:rFonts w:asciiTheme="minorHAnsi" w:hAnsiTheme="minorHAnsi" w:eastAsiaTheme="minorEastAsia" w:cstheme="minorBidi"/>
       <w:kern w:val="2"/>
       <w:sz w:val="21"/>
       <w:szCs w:val="24"/>
+      <w:lang w:val="en-US" w:eastAsia="zh-CN" w:bidi="ar-SA"/>
     </w:rPr>
   </w:style>
-  <w:style w:type="character" w:default="1" w:styleId="a0">
+  <w:style w:type="character" w:default="1" w:styleId="4">
     <w:name w:val="Default Paragraph Font"/>
-    <w:uiPriority w:val="1"/>
+    <w:autoRedefine/>
     <w:semiHidden/>
     <w:unhideWhenUsed/>
+    <w:qFormat/>
+    <w:uiPriority w:val="1"/>
   </w:style>
-  <w:style w:type="table" w:default="1" w:styleId="a1">
+  <w:style w:type="table" w:default="1" w:styleId="3">
     <w:name w:val="Normal Table"/>
-    <w:uiPriority w:val="99"/>
+    <w:autoRedefine/>
     <w:semiHidden/>
     <w:unhideWhenUsed/>
+    <w:qFormat/>
+    <w:uiPriority w:val="99"/>
     <w:tblPr>
-      <w:tblInd w:w="0" w:type="dxa"/>
       <w:tblCellMar>
         <w:top w:w="0" w:type="dxa"/>
         <w:left w:w="108" w:type="dxa"/>
@@ -3651,15 +3576,12 @@
       </w:tblCellMar>
     </w:tblPr>
   </w:style>
-  <w:style w:type="numbering" w:default="1" w:styleId="a2">
-    <w:name w:val="No List"/>
-    <w:uiPriority w:val="99"/>
-    <w:semiHidden/>
-    <w:unhideWhenUsed/>
-  </w:style>
-  <w:style w:type="paragraph" w:styleId="a3">
+  <w:style w:type="paragraph" w:styleId="2">
     <w:name w:val="Normal (Web)"/>
-    <w:basedOn w:val="a"/>
+    <w:basedOn w:val="1"/>
+    <w:autoRedefine/>
+    <w:qFormat/>
+    <w:uiPriority w:val="0"/>
     <w:pPr>
       <w:spacing w:beforeAutospacing="1" w:afterAutospacing="1"/>
       <w:jc w:val="left"/>
@@ -3670,23 +3592,25 @@
       <w:sz w:val="24"/>
     </w:rPr>
   </w:style>
-  <w:style w:type="character" w:styleId="a4">
+  <w:style w:type="character" w:styleId="5">
     <w:name w:val="Strong"/>
-    <w:basedOn w:val="a0"/>
+    <w:basedOn w:val="4"/>
     <w:qFormat/>
+    <w:uiPriority w:val="0"/>
     <w:rPr>
       <w:b/>
     </w:rPr>
   </w:style>
-  <w:style w:type="paragraph" w:customStyle="1" w:styleId="Style5">
+  <w:style w:type="paragraph" w:customStyle="1" w:styleId="6">
     <w:name w:val="_Style 5"/>
-    <w:basedOn w:val="a"/>
-    <w:next w:val="a"/>
+    <w:basedOn w:val="1"/>
+    <w:next w:val="1"/>
     <w:autoRedefine/>
     <w:qFormat/>
+    <w:uiPriority w:val="0"/>
     <w:pPr>
       <w:pBdr>
-        <w:bottom w:val="single" w:sz="6" w:space="1" w:color="auto"/>
+        <w:bottom w:val="single" w:color="auto" w:sz="6" w:space="1"/>
       </w:pBdr>
       <w:jc w:val="center"/>
     </w:pPr>
@@ -3696,13 +3620,16 @@
       <w:sz w:val="16"/>
     </w:rPr>
   </w:style>
-  <w:style w:type="paragraph" w:customStyle="1" w:styleId="Style6">
+  <w:style w:type="paragraph" w:customStyle="1" w:styleId="7">
     <w:name w:val="_Style 6"/>
-    <w:basedOn w:val="a"/>
-    <w:next w:val="a"/>
+    <w:basedOn w:val="1"/>
+    <w:next w:val="1"/>
+    <w:autoRedefine/>
+    <w:qFormat/>
+    <w:uiPriority w:val="0"/>
     <w:pPr>
       <w:pBdr>
-        <w:top w:val="single" w:sz="6" w:space="1" w:color="auto"/>
+        <w:top w:val="single" w:color="auto" w:sz="6" w:space="1"/>
       </w:pBdr>
       <w:jc w:val="center"/>
     </w:pPr>
@@ -3959,6 +3886,5 @@
     </a:fmtScheme>
   </a:themeElements>
   <a:objectDefaults/>
-  <a:extraClrSchemeLst/>
 </a:theme>
 </file>
</xml_diff>